<commit_message>
MovingDots\MovingDotGroupingTester.cpp sort of working...
</commit_message>
<xml_diff>
--- a/Thought.docx
+++ b/Thought.docx
@@ -159,13 +159,80 @@
         </w:numPr>
       </w:pPr>
       <w:r>
-        <w:t xml:space="preserve">Once we can establish proper grouping of moving branches, we can probably draw partition via the </w:t>
-      </w:r>
+        <w:t>Once we can establish proper grouping of moving branches, we can probably draw partition via the space filling technique.</w:t>
+      </w:r>
+    </w:p>
+    <w:p>
+      <w:pPr>
+        <w:pStyle w:val="Heading2"/>
+      </w:pPr>
+      <w:r>
+        <w:t>Can we approach the problem as graph-cut?</w:t>
+      </w:r>
+    </w:p>
+    <w:p>
+      <w:pPr>
+        <w:pStyle w:val="ListParagraph"/>
+        <w:numPr>
+          <w:ilvl w:val="0"/>
+          <w:numId w:val="3"/>
+        </w:numPr>
+      </w:pPr>
+      <w:r>
+        <w:t>To compare b1 and b2 in the same frame, we should compare their ascendants back by a few frames.</w:t>
+      </w:r>
+    </w:p>
+    <w:p>
+      <w:pPr>
+        <w:pStyle w:val="Heading2"/>
+      </w:pPr>
+      <w:r>
+        <w:t>Can we encode more complex motions (rotation, shear, etc.)?</w:t>
+      </w:r>
+    </w:p>
+    <w:p>
+      <w:pPr>
+        <w:pStyle w:val="ListParagraph"/>
+        <w:numPr>
+          <w:ilvl w:val="0"/>
+          <w:numId w:val="3"/>
+        </w:numPr>
+      </w:pPr>
+      <w:r>
+        <w:t xml:space="preserve"> </w:t>
+      </w:r>
+    </w:p>
+    <w:p/>
+    <w:p>
+      <w:pPr>
+        <w:pStyle w:val="Heading2"/>
+      </w:pPr>
+      <w:r>
+        <w:t>Unit testing motion detection, extraction, grouping.</w:t>
+      </w:r>
+    </w:p>
+    <w:p>
+      <w:pPr>
+        <w:pStyle w:val="ListParagraph"/>
+        <w:numPr>
+          <w:ilvl w:val="0"/>
+          <w:numId w:val="3"/>
+        </w:numPr>
+      </w:pPr>
+      <w:r>
+        <w:t>Need a simple test image with ground truth. =&gt; Use Processing?</w:t>
+      </w:r>
+    </w:p>
+    <w:p>
+      <w:pPr>
+        <w:pStyle w:val="ListParagraph"/>
+        <w:numPr>
+          <w:ilvl w:val="0"/>
+          <w:numId w:val="3"/>
+        </w:numPr>
+      </w:pPr>
       <w:bookmarkStart w:id="0" w:name="_GoBack"/>
       <w:bookmarkEnd w:id="0"/>
-      <w:r>
-        <w:t>space filling technique.</w:t>
-      </w:r>
     </w:p>
     <w:sectPr>
       <w:pgSz w:w="12240" w:h="15840"/>
@@ -405,11 +472,127 @@
       </w:rPr>
     </w:lvl>
   </w:abstractNum>
+  <w:abstractNum w:abstractNumId="2" w15:restartNumberingAfterBreak="0">
+    <w:nsid w:val="6B253A02"/>
+    <w:multiLevelType w:val="hybridMultilevel"/>
+    <w:tmpl w:val="812AC7C0"/>
+    <w:lvl w:ilvl="0" w:tplc="04090001">
+      <w:start w:val="1"/>
+      <w:numFmt w:val="bullet"/>
+      <w:lvlText w:val=""/>
+      <w:lvlJc w:val="left"/>
+      <w:pPr>
+        <w:ind w:left="720" w:hanging="360"/>
+      </w:pPr>
+      <w:rPr>
+        <w:rFonts w:ascii="Symbol" w:hAnsi="Symbol" w:hint="default"/>
+      </w:rPr>
+    </w:lvl>
+    <w:lvl w:ilvl="1" w:tplc="04090003" w:tentative="1">
+      <w:start w:val="1"/>
+      <w:numFmt w:val="bullet"/>
+      <w:lvlText w:val="o"/>
+      <w:lvlJc w:val="left"/>
+      <w:pPr>
+        <w:ind w:left="1440" w:hanging="360"/>
+      </w:pPr>
+      <w:rPr>
+        <w:rFonts w:ascii="Courier New" w:hAnsi="Courier New" w:cs="Courier New" w:hint="default"/>
+      </w:rPr>
+    </w:lvl>
+    <w:lvl w:ilvl="2" w:tplc="04090005" w:tentative="1">
+      <w:start w:val="1"/>
+      <w:numFmt w:val="bullet"/>
+      <w:lvlText w:val=""/>
+      <w:lvlJc w:val="left"/>
+      <w:pPr>
+        <w:ind w:left="2160" w:hanging="360"/>
+      </w:pPr>
+      <w:rPr>
+        <w:rFonts w:ascii="Wingdings" w:hAnsi="Wingdings" w:hint="default"/>
+      </w:rPr>
+    </w:lvl>
+    <w:lvl w:ilvl="3" w:tplc="04090001" w:tentative="1">
+      <w:start w:val="1"/>
+      <w:numFmt w:val="bullet"/>
+      <w:lvlText w:val=""/>
+      <w:lvlJc w:val="left"/>
+      <w:pPr>
+        <w:ind w:left="2880" w:hanging="360"/>
+      </w:pPr>
+      <w:rPr>
+        <w:rFonts w:ascii="Symbol" w:hAnsi="Symbol" w:hint="default"/>
+      </w:rPr>
+    </w:lvl>
+    <w:lvl w:ilvl="4" w:tplc="04090003" w:tentative="1">
+      <w:start w:val="1"/>
+      <w:numFmt w:val="bullet"/>
+      <w:lvlText w:val="o"/>
+      <w:lvlJc w:val="left"/>
+      <w:pPr>
+        <w:ind w:left="3600" w:hanging="360"/>
+      </w:pPr>
+      <w:rPr>
+        <w:rFonts w:ascii="Courier New" w:hAnsi="Courier New" w:cs="Courier New" w:hint="default"/>
+      </w:rPr>
+    </w:lvl>
+    <w:lvl w:ilvl="5" w:tplc="04090005" w:tentative="1">
+      <w:start w:val="1"/>
+      <w:numFmt w:val="bullet"/>
+      <w:lvlText w:val=""/>
+      <w:lvlJc w:val="left"/>
+      <w:pPr>
+        <w:ind w:left="4320" w:hanging="360"/>
+      </w:pPr>
+      <w:rPr>
+        <w:rFonts w:ascii="Wingdings" w:hAnsi="Wingdings" w:hint="default"/>
+      </w:rPr>
+    </w:lvl>
+    <w:lvl w:ilvl="6" w:tplc="04090001" w:tentative="1">
+      <w:start w:val="1"/>
+      <w:numFmt w:val="bullet"/>
+      <w:lvlText w:val=""/>
+      <w:lvlJc w:val="left"/>
+      <w:pPr>
+        <w:ind w:left="5040" w:hanging="360"/>
+      </w:pPr>
+      <w:rPr>
+        <w:rFonts w:ascii="Symbol" w:hAnsi="Symbol" w:hint="default"/>
+      </w:rPr>
+    </w:lvl>
+    <w:lvl w:ilvl="7" w:tplc="04090003" w:tentative="1">
+      <w:start w:val="1"/>
+      <w:numFmt w:val="bullet"/>
+      <w:lvlText w:val="o"/>
+      <w:lvlJc w:val="left"/>
+      <w:pPr>
+        <w:ind w:left="5760" w:hanging="360"/>
+      </w:pPr>
+      <w:rPr>
+        <w:rFonts w:ascii="Courier New" w:hAnsi="Courier New" w:cs="Courier New" w:hint="default"/>
+      </w:rPr>
+    </w:lvl>
+    <w:lvl w:ilvl="8" w:tplc="04090005" w:tentative="1">
+      <w:start w:val="1"/>
+      <w:numFmt w:val="bullet"/>
+      <w:lvlText w:val=""/>
+      <w:lvlJc w:val="left"/>
+      <w:pPr>
+        <w:ind w:left="6480" w:hanging="360"/>
+      </w:pPr>
+      <w:rPr>
+        <w:rFonts w:ascii="Wingdings" w:hAnsi="Wingdings" w:hint="default"/>
+      </w:rPr>
+    </w:lvl>
+  </w:abstractNum>
   <w:num w:numId="1">
     <w:abstractNumId w:val="1"/>
   </w:num>
   <w:num w:numId="2">
     <w:abstractNumId w:val="0"/>
+  </w:num>
+  <w:num w:numId="3">
+    <w:abstractNumId w:val="2"/>
   </w:num>
 </w:numbering>
 </file>

</xml_diff>

<commit_message>
MovingDotTesterV5.cpp seems to be working.
</commit_message>
<xml_diff>
--- a/Thought.docx
+++ b/Thought.docx
@@ -187,6 +187,53 @@
         <w:pStyle w:val="Heading2"/>
       </w:pPr>
       <w:r>
+        <w:t>Unit testing motion detection, extraction, grouping.</w:t>
+      </w:r>
+    </w:p>
+    <w:p>
+      <w:pPr>
+        <w:pStyle w:val="ListParagraph"/>
+        <w:numPr>
+          <w:ilvl w:val="0"/>
+          <w:numId w:val="3"/>
+        </w:numPr>
+      </w:pPr>
+      <w:r>
+        <w:t>Need a simple test image with ground truth. =&gt; Use Processing?</w:t>
+      </w:r>
+    </w:p>
+    <w:p>
+      <w:pPr>
+        <w:pStyle w:val="ListParagraph"/>
+        <w:numPr>
+          <w:ilvl w:val="0"/>
+          <w:numId w:val="3"/>
+        </w:numPr>
+      </w:pPr>
+      <w:r>
+        <w:t xml:space="preserve">Merging is weird.. </w:t>
+      </w:r>
+      <w:r>
+        <w:t>=&gt; In average, branches that are in parallel are more ‘similar’ than those that are in series.</w:t>
+      </w:r>
+    </w:p>
+    <w:p>
+      <w:pPr>
+        <w:pStyle w:val="ListParagraph"/>
+        <w:numPr>
+          <w:ilvl w:val="0"/>
+          <w:numId w:val="3"/>
+        </w:numPr>
+      </w:pPr>
+      <w:r>
+        <w:t>The rectangle clusters into a single entity – no cutting. The others (triangle, ellipse, trapezoid) break into multiple parts. The rectangle tends to pull the other parts although they are separated from the rectangle.</w:t>
+      </w:r>
+    </w:p>
+    <w:p>
+      <w:pPr>
+        <w:pStyle w:val="Heading2"/>
+      </w:pPr>
+      <w:r>
         <w:t>Can we encode more complex motions (rotation, shear, etc.)?</w:t>
       </w:r>
     </w:p>
@@ -199,40 +246,234 @@
         </w:numPr>
       </w:pPr>
       <w:r>
-        <w:t xml:space="preserve"> </w:t>
-      </w:r>
-    </w:p>
-    <w:p/>
+        <w:t>How to resolve motions when multiple points can be linked? How to let the correspondence evolve into consistency?</w:t>
+      </w:r>
+    </w:p>
+    <w:p>
+      <w:pPr>
+        <w:pStyle w:val="ListParagraph"/>
+        <w:numPr>
+          <w:ilvl w:val="0"/>
+          <w:numId w:val="3"/>
+        </w:numPr>
+      </w:pPr>
+      <w:r>
+        <w:t>I think it is time to make a big change to install consistency evolution:</w:t>
+      </w:r>
+    </w:p>
+    <w:p>
+      <w:pPr>
+        <w:pStyle w:val="ListParagraph"/>
+        <w:numPr>
+          <w:ilvl w:val="0"/>
+          <w:numId w:val="4"/>
+        </w:numPr>
+      </w:pPr>
+      <w:r>
+        <w:t>We need a cluster of points to represent some non-local information.</w:t>
+      </w:r>
+    </w:p>
+    <w:p>
+      <w:pPr>
+        <w:pStyle w:val="ListParagraph"/>
+        <w:numPr>
+          <w:ilvl w:val="0"/>
+          <w:numId w:val="4"/>
+        </w:numPr>
+      </w:pPr>
+      <w:r>
+        <w:t xml:space="preserve">When clusters overlap, we want to separate them based on their motions. </w:t>
+      </w:r>
+    </w:p>
+    <w:p>
+      <w:pPr>
+        <w:pStyle w:val="ListParagraph"/>
+        <w:numPr>
+          <w:ilvl w:val="0"/>
+          <w:numId w:val="4"/>
+        </w:numPr>
+      </w:pPr>
+      <w:r>
+        <w:t>When a cluster split into two, can we simply generate/update clusters?</w:t>
+      </w:r>
+    </w:p>
+    <w:p>
+      <w:pPr>
+        <w:pStyle w:val="ListParagraph"/>
+        <w:numPr>
+          <w:ilvl w:val="0"/>
+          <w:numId w:val="4"/>
+        </w:numPr>
+      </w:pPr>
+      <w:r>
+        <w:t xml:space="preserve">Initial clustering can be error-prone. We need to track each point and its correspondence to correct the clustering. </w:t>
+      </w:r>
+      <w:r>
+        <w:rPr>
+          <w:highlight w:val="yellow"/>
+        </w:rPr>
+        <w:t>[Is that it???</w:t>
+      </w:r>
+      <w:r>
+        <w:rPr>
+          <w:highlight w:val="yellow"/>
+        </w:rPr>
+        <w:t xml:space="preserve"> Do we really need to track each point? Maybe we do not have to keep track of every point. But </w:t>
+      </w:r>
+      <w:r>
+        <w:rPr>
+          <w:highlight w:val="yellow"/>
+        </w:rPr>
+        <w:t>representing a cluster by points may be an effective and simpler approach than more geometrical (such as lines) approaches. But then, we may not need to establish correspondence between the clusters in subsequent frames.</w:t>
+      </w:r>
+      <w:r>
+        <w:rPr>
+          <w:highlight w:val="yellow"/>
+        </w:rPr>
+        <w:t>]</w:t>
+      </w:r>
+    </w:p>
+    <w:p>
+      <w:pPr>
+        <w:pStyle w:val="ListParagraph"/>
+        <w:numPr>
+          <w:ilvl w:val="0"/>
+          <w:numId w:val="4"/>
+        </w:numPr>
+      </w:pPr>
+      <w:r>
+        <w:lastRenderedPageBreak/>
+        <w:t>Clusters can move into overlap. How can we resolve the ambiguity by incorporating the motion of individual clusters?</w:t>
+      </w:r>
+    </w:p>
     <w:p>
       <w:pPr>
         <w:pStyle w:val="Heading2"/>
       </w:pPr>
       <w:r>
-        <w:t>Unit testing motion detection, extraction, grouping.</w:t>
-      </w:r>
-    </w:p>
-    <w:p>
-      <w:pPr>
-        <w:pStyle w:val="ListParagraph"/>
-        <w:numPr>
-          <w:ilvl w:val="0"/>
-          <w:numId w:val="3"/>
-        </w:numPr>
-      </w:pPr>
-      <w:r>
-        <w:t>Need a simple test image with ground truth. =&gt; Use Processing?</w:t>
-      </w:r>
-    </w:p>
-    <w:p>
-      <w:pPr>
-        <w:pStyle w:val="ListParagraph"/>
-        <w:numPr>
-          <w:ilvl w:val="0"/>
-          <w:numId w:val="3"/>
-        </w:numPr>
-      </w:pPr>
+        <w:t>Cluster based grouping (without point correspondence)</w:t>
+      </w:r>
+    </w:p>
+    <w:p>
+      <w:pPr>
+        <w:pStyle w:val="ListParagraph"/>
+        <w:numPr>
+          <w:ilvl w:val="0"/>
+          <w:numId w:val="5"/>
+        </w:numPr>
+      </w:pPr>
+      <w:r>
+        <w:t>Initially, points are grouped into multiple clusters based on proximity.</w:t>
+      </w:r>
+    </w:p>
+    <w:p>
+      <w:pPr>
+        <w:pStyle w:val="ListParagraph"/>
+        <w:numPr>
+          <w:ilvl w:val="0"/>
+          <w:numId w:val="5"/>
+        </w:numPr>
+      </w:pPr>
+      <w:r>
+        <w:t>As frames come in, clusters are tracked and their motions established.</w:t>
+      </w:r>
+    </w:p>
+    <w:p>
+      <w:pPr>
+        <w:pStyle w:val="ListParagraph"/>
+        <w:numPr>
+          <w:ilvl w:val="0"/>
+          <w:numId w:val="5"/>
+        </w:numPr>
+      </w:pPr>
+      <w:r>
+        <w:t>As frames come in, clusters can overlap. Use motions and past clusters as features to distinguish the them.</w:t>
+      </w:r>
+    </w:p>
+    <w:p>
+      <w:pPr>
+        <w:pStyle w:val="ListParagraph"/>
+        <w:numPr>
+          <w:ilvl w:val="0"/>
+          <w:numId w:val="5"/>
+        </w:numPr>
+      </w:pPr>
+      <w:r>
+        <w:t>As frames come in, a cluster can separate into multiple ones. It is easy to do this only when the separation becomes clear, but we want to make the separation early on based on the shape of the clusters. But can we do it in an efficient way?</w:t>
+      </w:r>
+    </w:p>
+    <w:p>
+      <w:pPr>
+        <w:ind w:left="360"/>
+      </w:pPr>
+      <w:r>
+        <w:t>What we need:</w:t>
+      </w:r>
+    </w:p>
+    <w:p>
+      <w:pPr>
+        <w:pStyle w:val="ListParagraph"/>
+        <w:numPr>
+          <w:ilvl w:val="0"/>
+          <w:numId w:val="7"/>
+        </w:numPr>
+      </w:pPr>
+      <w:r>
+        <w:t>Core-cluster class: poi</w:t>
+      </w:r>
+      <w:r>
+        <w:t>nts, motions, pointer to the past instances</w:t>
+      </w:r>
+    </w:p>
+    <w:p>
+      <w:pPr>
+        <w:pStyle w:val="ListParagraph"/>
+        <w:numPr>
+          <w:ilvl w:val="0"/>
+          <w:numId w:val="7"/>
+        </w:numPr>
+      </w:pPr>
+      <w:r>
+        <w:t>How to compare clusters – centroid proximity, some shape descriptors</w:t>
+      </w:r>
+      <w:r>
+        <w:t>, etc. – For now, let</w:t>
+      </w:r>
+      <w:r>
+        <w:t>’</w:t>
+      </w:r>
       <w:bookmarkStart w:id="0" w:name="_GoBack"/>
       <w:bookmarkEnd w:id="0"/>
+      <w:r>
+        <w:t>s use only the centroid proximity of the current and past instances.</w:t>
+      </w:r>
+    </w:p>
+    <w:p>
+      <w:pPr>
+        <w:pStyle w:val="ListParagraph"/>
+        <w:numPr>
+          <w:ilvl w:val="0"/>
+          <w:numId w:val="7"/>
+        </w:numPr>
+      </w:pPr>
+      <w:r>
+        <w:t xml:space="preserve">How to split clusters </w:t>
+      </w:r>
+      <w:r>
+        <w:t>–</w:t>
+      </w:r>
+      <w:r>
+        <w:t xml:space="preserve"> </w:t>
+      </w:r>
+      <w:r>
+        <w:t>For now, let</w:t>
+      </w:r>
+      <w:r>
+        <w:t>’</w:t>
+      </w:r>
+      <w:r>
+        <w:t>s use only the centroid proximity.</w:t>
+      </w:r>
     </w:p>
     <w:sectPr>
       <w:pgSz w:w="12240" w:h="15840"/>
@@ -247,6 +488,178 @@
 <file path=word/numbering.xml><?xml version="1.0" encoding="utf-8"?>
 <w:numbering xmlns:wpc="http://schemas.microsoft.com/office/word/2010/wordprocessingCanvas" xmlns:cx="http://schemas.microsoft.com/office/drawing/2014/chartex" xmlns:cx1="http://schemas.microsoft.com/office/drawing/2015/9/8/chartex" xmlns:cx2="http://schemas.microsoft.com/office/drawing/2015/10/21/chartex" xmlns:cx3="http://schemas.microsoft.com/office/drawing/2016/5/9/chartex" xmlns:cx4="http://schemas.microsoft.com/office/drawing/2016/5/10/chartex" xmlns:cx5="http://schemas.microsoft.com/office/drawing/2016/5/11/chartex" xmlns:cx6="http://schemas.microsoft.com/office/drawing/2016/5/12/chartex" xmlns:cx7="http://schemas.microsoft.com/office/drawing/2016/5/13/chartex" xmlns:cx8="http://schemas.microsoft.com/office/drawing/2016/5/14/chartex" xmlns:mc="http://schemas.openxmlformats.org/markup-compatibility/2006" xmlns:aink="http://schemas.microsoft.com/office/drawing/2016/ink" xmlns:am3d="http://schemas.microsoft.com/office/drawing/2017/model3d" xmlns:o="urn:schemas-microsoft-com:office:office" xmlns:r="http://schemas.openxmlformats.org/officeDocument/2006/relationships" xmlns:m="http://schemas.openxmlformats.org/officeDocument/2006/math" xmlns:v="urn:schemas-microsoft-com:vml" xmlns:wp14="http://schemas.microsoft.com/office/word/2010/wordprocessingDrawing" xmlns:wp="http://schemas.openxmlformats.org/drawingml/2006/wordprocessingDrawing" xmlns:w10="urn:schemas-microsoft-com:office:word" xmlns:w="http://schemas.openxmlformats.org/wordprocessingml/2006/main" xmlns:w14="http://schemas.microsoft.com/office/word/2010/wordml" xmlns:w15="http://schemas.microsoft.com/office/word/2012/wordml" xmlns:w16cid="http://schemas.microsoft.com/office/word/2016/wordml/cid" xmlns:w16se="http://schemas.microsoft.com/office/word/2015/wordml/symex" xmlns:wpg="http://schemas.microsoft.com/office/word/2010/wordprocessingGroup" xmlns:wpi="http://schemas.microsoft.com/office/word/2010/wordprocessingInk" xmlns:wne="http://schemas.microsoft.com/office/word/2006/wordml" xmlns:wps="http://schemas.microsoft.com/office/word/2010/wordprocessingShape" mc:Ignorable="w14 w15 w16se w16cid wp14">
   <w:abstractNum w:abstractNumId="0" w15:restartNumberingAfterBreak="0">
+    <w:nsid w:val="17EF6C92"/>
+    <w:multiLevelType w:val="hybridMultilevel"/>
+    <w:tmpl w:val="427612D4"/>
+    <w:lvl w:ilvl="0" w:tplc="0409000F">
+      <w:start w:val="1"/>
+      <w:numFmt w:val="decimal"/>
+      <w:lvlText w:val="%1."/>
+      <w:lvlJc w:val="left"/>
+      <w:pPr>
+        <w:ind w:left="720" w:hanging="360"/>
+      </w:pPr>
+    </w:lvl>
+    <w:lvl w:ilvl="1" w:tplc="04090019" w:tentative="1">
+      <w:start w:val="1"/>
+      <w:numFmt w:val="lowerLetter"/>
+      <w:lvlText w:val="%2."/>
+      <w:lvlJc w:val="left"/>
+      <w:pPr>
+        <w:ind w:left="1440" w:hanging="360"/>
+      </w:pPr>
+    </w:lvl>
+    <w:lvl w:ilvl="2" w:tplc="0409001B" w:tentative="1">
+      <w:start w:val="1"/>
+      <w:numFmt w:val="lowerRoman"/>
+      <w:lvlText w:val="%3."/>
+      <w:lvlJc w:val="right"/>
+      <w:pPr>
+        <w:ind w:left="2160" w:hanging="180"/>
+      </w:pPr>
+    </w:lvl>
+    <w:lvl w:ilvl="3" w:tplc="0409000F" w:tentative="1">
+      <w:start w:val="1"/>
+      <w:numFmt w:val="decimal"/>
+      <w:lvlText w:val="%4."/>
+      <w:lvlJc w:val="left"/>
+      <w:pPr>
+        <w:ind w:left="2880" w:hanging="360"/>
+      </w:pPr>
+    </w:lvl>
+    <w:lvl w:ilvl="4" w:tplc="04090019" w:tentative="1">
+      <w:start w:val="1"/>
+      <w:numFmt w:val="lowerLetter"/>
+      <w:lvlText w:val="%5."/>
+      <w:lvlJc w:val="left"/>
+      <w:pPr>
+        <w:ind w:left="3600" w:hanging="360"/>
+      </w:pPr>
+    </w:lvl>
+    <w:lvl w:ilvl="5" w:tplc="0409001B" w:tentative="1">
+      <w:start w:val="1"/>
+      <w:numFmt w:val="lowerRoman"/>
+      <w:lvlText w:val="%6."/>
+      <w:lvlJc w:val="right"/>
+      <w:pPr>
+        <w:ind w:left="4320" w:hanging="180"/>
+      </w:pPr>
+    </w:lvl>
+    <w:lvl w:ilvl="6" w:tplc="0409000F" w:tentative="1">
+      <w:start w:val="1"/>
+      <w:numFmt w:val="decimal"/>
+      <w:lvlText w:val="%7."/>
+      <w:lvlJc w:val="left"/>
+      <w:pPr>
+        <w:ind w:left="5040" w:hanging="360"/>
+      </w:pPr>
+    </w:lvl>
+    <w:lvl w:ilvl="7" w:tplc="04090019" w:tentative="1">
+      <w:start w:val="1"/>
+      <w:numFmt w:val="lowerLetter"/>
+      <w:lvlText w:val="%8."/>
+      <w:lvlJc w:val="left"/>
+      <w:pPr>
+        <w:ind w:left="5760" w:hanging="360"/>
+      </w:pPr>
+    </w:lvl>
+    <w:lvl w:ilvl="8" w:tplc="0409001B" w:tentative="1">
+      <w:start w:val="1"/>
+      <w:numFmt w:val="lowerRoman"/>
+      <w:lvlText w:val="%9."/>
+      <w:lvlJc w:val="right"/>
+      <w:pPr>
+        <w:ind w:left="6480" w:hanging="180"/>
+      </w:pPr>
+    </w:lvl>
+  </w:abstractNum>
+  <w:abstractNum w:abstractNumId="1" w15:restartNumberingAfterBreak="0">
+    <w:nsid w:val="1E8465C8"/>
+    <w:multiLevelType w:val="hybridMultilevel"/>
+    <w:tmpl w:val="D8A23BC8"/>
+    <w:lvl w:ilvl="0" w:tplc="0409000F">
+      <w:start w:val="1"/>
+      <w:numFmt w:val="decimal"/>
+      <w:lvlText w:val="%1."/>
+      <w:lvlJc w:val="left"/>
+      <w:pPr>
+        <w:ind w:left="1080" w:hanging="360"/>
+      </w:pPr>
+    </w:lvl>
+    <w:lvl w:ilvl="1" w:tplc="04090019" w:tentative="1">
+      <w:start w:val="1"/>
+      <w:numFmt w:val="lowerLetter"/>
+      <w:lvlText w:val="%2."/>
+      <w:lvlJc w:val="left"/>
+      <w:pPr>
+        <w:ind w:left="1800" w:hanging="360"/>
+      </w:pPr>
+    </w:lvl>
+    <w:lvl w:ilvl="2" w:tplc="0409001B" w:tentative="1">
+      <w:start w:val="1"/>
+      <w:numFmt w:val="lowerRoman"/>
+      <w:lvlText w:val="%3."/>
+      <w:lvlJc w:val="right"/>
+      <w:pPr>
+        <w:ind w:left="2520" w:hanging="180"/>
+      </w:pPr>
+    </w:lvl>
+    <w:lvl w:ilvl="3" w:tplc="0409000F" w:tentative="1">
+      <w:start w:val="1"/>
+      <w:numFmt w:val="decimal"/>
+      <w:lvlText w:val="%4."/>
+      <w:lvlJc w:val="left"/>
+      <w:pPr>
+        <w:ind w:left="3240" w:hanging="360"/>
+      </w:pPr>
+    </w:lvl>
+    <w:lvl w:ilvl="4" w:tplc="04090019" w:tentative="1">
+      <w:start w:val="1"/>
+      <w:numFmt w:val="lowerLetter"/>
+      <w:lvlText w:val="%5."/>
+      <w:lvlJc w:val="left"/>
+      <w:pPr>
+        <w:ind w:left="3960" w:hanging="360"/>
+      </w:pPr>
+    </w:lvl>
+    <w:lvl w:ilvl="5" w:tplc="0409001B" w:tentative="1">
+      <w:start w:val="1"/>
+      <w:numFmt w:val="lowerRoman"/>
+      <w:lvlText w:val="%6."/>
+      <w:lvlJc w:val="right"/>
+      <w:pPr>
+        <w:ind w:left="4680" w:hanging="180"/>
+      </w:pPr>
+    </w:lvl>
+    <w:lvl w:ilvl="6" w:tplc="0409000F" w:tentative="1">
+      <w:start w:val="1"/>
+      <w:numFmt w:val="decimal"/>
+      <w:lvlText w:val="%7."/>
+      <w:lvlJc w:val="left"/>
+      <w:pPr>
+        <w:ind w:left="5400" w:hanging="360"/>
+      </w:pPr>
+    </w:lvl>
+    <w:lvl w:ilvl="7" w:tplc="04090019" w:tentative="1">
+      <w:start w:val="1"/>
+      <w:numFmt w:val="lowerLetter"/>
+      <w:lvlText w:val="%8."/>
+      <w:lvlJc w:val="left"/>
+      <w:pPr>
+        <w:ind w:left="6120" w:hanging="360"/>
+      </w:pPr>
+    </w:lvl>
+    <w:lvl w:ilvl="8" w:tplc="0409001B" w:tentative="1">
+      <w:start w:val="1"/>
+      <w:numFmt w:val="lowerRoman"/>
+      <w:lvlText w:val="%9."/>
+      <w:lvlJc w:val="right"/>
+      <w:pPr>
+        <w:ind w:left="6840" w:hanging="180"/>
+      </w:pPr>
+    </w:lvl>
+  </w:abstractNum>
+  <w:abstractNum w:abstractNumId="2" w15:restartNumberingAfterBreak="0">
     <w:nsid w:val="41DE1106"/>
     <w:multiLevelType w:val="hybridMultilevel"/>
     <w:tmpl w:val="95F2DB88"/>
@@ -359,7 +772,7 @@
       </w:rPr>
     </w:lvl>
   </w:abstractNum>
-  <w:abstractNum w:abstractNumId="1" w15:restartNumberingAfterBreak="0">
+  <w:abstractNum w:abstractNumId="3" w15:restartNumberingAfterBreak="0">
     <w:nsid w:val="422259E5"/>
     <w:multiLevelType w:val="hybridMultilevel"/>
     <w:tmpl w:val="E7FEB710"/>
@@ -472,7 +885,179 @@
       </w:rPr>
     </w:lvl>
   </w:abstractNum>
-  <w:abstractNum w:abstractNumId="2" w15:restartNumberingAfterBreak="0">
+  <w:abstractNum w:abstractNumId="4" w15:restartNumberingAfterBreak="0">
+    <w:nsid w:val="500929B4"/>
+    <w:multiLevelType w:val="hybridMultilevel"/>
+    <w:tmpl w:val="427612D4"/>
+    <w:lvl w:ilvl="0" w:tplc="0409000F">
+      <w:start w:val="1"/>
+      <w:numFmt w:val="decimal"/>
+      <w:lvlText w:val="%1."/>
+      <w:lvlJc w:val="left"/>
+      <w:pPr>
+        <w:ind w:left="720" w:hanging="360"/>
+      </w:pPr>
+    </w:lvl>
+    <w:lvl w:ilvl="1" w:tplc="04090019" w:tentative="1">
+      <w:start w:val="1"/>
+      <w:numFmt w:val="lowerLetter"/>
+      <w:lvlText w:val="%2."/>
+      <w:lvlJc w:val="left"/>
+      <w:pPr>
+        <w:ind w:left="1440" w:hanging="360"/>
+      </w:pPr>
+    </w:lvl>
+    <w:lvl w:ilvl="2" w:tplc="0409001B" w:tentative="1">
+      <w:start w:val="1"/>
+      <w:numFmt w:val="lowerRoman"/>
+      <w:lvlText w:val="%3."/>
+      <w:lvlJc w:val="right"/>
+      <w:pPr>
+        <w:ind w:left="2160" w:hanging="180"/>
+      </w:pPr>
+    </w:lvl>
+    <w:lvl w:ilvl="3" w:tplc="0409000F" w:tentative="1">
+      <w:start w:val="1"/>
+      <w:numFmt w:val="decimal"/>
+      <w:lvlText w:val="%4."/>
+      <w:lvlJc w:val="left"/>
+      <w:pPr>
+        <w:ind w:left="2880" w:hanging="360"/>
+      </w:pPr>
+    </w:lvl>
+    <w:lvl w:ilvl="4" w:tplc="04090019" w:tentative="1">
+      <w:start w:val="1"/>
+      <w:numFmt w:val="lowerLetter"/>
+      <w:lvlText w:val="%5."/>
+      <w:lvlJc w:val="left"/>
+      <w:pPr>
+        <w:ind w:left="3600" w:hanging="360"/>
+      </w:pPr>
+    </w:lvl>
+    <w:lvl w:ilvl="5" w:tplc="0409001B" w:tentative="1">
+      <w:start w:val="1"/>
+      <w:numFmt w:val="lowerRoman"/>
+      <w:lvlText w:val="%6."/>
+      <w:lvlJc w:val="right"/>
+      <w:pPr>
+        <w:ind w:left="4320" w:hanging="180"/>
+      </w:pPr>
+    </w:lvl>
+    <w:lvl w:ilvl="6" w:tplc="0409000F" w:tentative="1">
+      <w:start w:val="1"/>
+      <w:numFmt w:val="decimal"/>
+      <w:lvlText w:val="%7."/>
+      <w:lvlJc w:val="left"/>
+      <w:pPr>
+        <w:ind w:left="5040" w:hanging="360"/>
+      </w:pPr>
+    </w:lvl>
+    <w:lvl w:ilvl="7" w:tplc="04090019" w:tentative="1">
+      <w:start w:val="1"/>
+      <w:numFmt w:val="lowerLetter"/>
+      <w:lvlText w:val="%8."/>
+      <w:lvlJc w:val="left"/>
+      <w:pPr>
+        <w:ind w:left="5760" w:hanging="360"/>
+      </w:pPr>
+    </w:lvl>
+    <w:lvl w:ilvl="8" w:tplc="0409001B" w:tentative="1">
+      <w:start w:val="1"/>
+      <w:numFmt w:val="lowerRoman"/>
+      <w:lvlText w:val="%9."/>
+      <w:lvlJc w:val="right"/>
+      <w:pPr>
+        <w:ind w:left="6480" w:hanging="180"/>
+      </w:pPr>
+    </w:lvl>
+  </w:abstractNum>
+  <w:abstractNum w:abstractNumId="5" w15:restartNumberingAfterBreak="0">
+    <w:nsid w:val="503E1C64"/>
+    <w:multiLevelType w:val="hybridMultilevel"/>
+    <w:tmpl w:val="9C26008C"/>
+    <w:lvl w:ilvl="0" w:tplc="0409000F">
+      <w:start w:val="1"/>
+      <w:numFmt w:val="decimal"/>
+      <w:lvlText w:val="%1."/>
+      <w:lvlJc w:val="left"/>
+      <w:pPr>
+        <w:ind w:left="720" w:hanging="360"/>
+      </w:pPr>
+    </w:lvl>
+    <w:lvl w:ilvl="1" w:tplc="04090019" w:tentative="1">
+      <w:start w:val="1"/>
+      <w:numFmt w:val="lowerLetter"/>
+      <w:lvlText w:val="%2."/>
+      <w:lvlJc w:val="left"/>
+      <w:pPr>
+        <w:ind w:left="1440" w:hanging="360"/>
+      </w:pPr>
+    </w:lvl>
+    <w:lvl w:ilvl="2" w:tplc="0409001B" w:tentative="1">
+      <w:start w:val="1"/>
+      <w:numFmt w:val="lowerRoman"/>
+      <w:lvlText w:val="%3."/>
+      <w:lvlJc w:val="right"/>
+      <w:pPr>
+        <w:ind w:left="2160" w:hanging="180"/>
+      </w:pPr>
+    </w:lvl>
+    <w:lvl w:ilvl="3" w:tplc="0409000F" w:tentative="1">
+      <w:start w:val="1"/>
+      <w:numFmt w:val="decimal"/>
+      <w:lvlText w:val="%4."/>
+      <w:lvlJc w:val="left"/>
+      <w:pPr>
+        <w:ind w:left="2880" w:hanging="360"/>
+      </w:pPr>
+    </w:lvl>
+    <w:lvl w:ilvl="4" w:tplc="04090019" w:tentative="1">
+      <w:start w:val="1"/>
+      <w:numFmt w:val="lowerLetter"/>
+      <w:lvlText w:val="%5."/>
+      <w:lvlJc w:val="left"/>
+      <w:pPr>
+        <w:ind w:left="3600" w:hanging="360"/>
+      </w:pPr>
+    </w:lvl>
+    <w:lvl w:ilvl="5" w:tplc="0409001B" w:tentative="1">
+      <w:start w:val="1"/>
+      <w:numFmt w:val="lowerRoman"/>
+      <w:lvlText w:val="%6."/>
+      <w:lvlJc w:val="right"/>
+      <w:pPr>
+        <w:ind w:left="4320" w:hanging="180"/>
+      </w:pPr>
+    </w:lvl>
+    <w:lvl w:ilvl="6" w:tplc="0409000F" w:tentative="1">
+      <w:start w:val="1"/>
+      <w:numFmt w:val="decimal"/>
+      <w:lvlText w:val="%7."/>
+      <w:lvlJc w:val="left"/>
+      <w:pPr>
+        <w:ind w:left="5040" w:hanging="360"/>
+      </w:pPr>
+    </w:lvl>
+    <w:lvl w:ilvl="7" w:tplc="04090019" w:tentative="1">
+      <w:start w:val="1"/>
+      <w:numFmt w:val="lowerLetter"/>
+      <w:lvlText w:val="%8."/>
+      <w:lvlJc w:val="left"/>
+      <w:pPr>
+        <w:ind w:left="5760" w:hanging="360"/>
+      </w:pPr>
+    </w:lvl>
+    <w:lvl w:ilvl="8" w:tplc="0409001B" w:tentative="1">
+      <w:start w:val="1"/>
+      <w:numFmt w:val="lowerRoman"/>
+      <w:lvlText w:val="%9."/>
+      <w:lvlJc w:val="right"/>
+      <w:pPr>
+        <w:ind w:left="6480" w:hanging="180"/>
+      </w:pPr>
+    </w:lvl>
+  </w:abstractNum>
+  <w:abstractNum w:abstractNumId="6" w15:restartNumberingAfterBreak="0">
     <w:nsid w:val="6B253A02"/>
     <w:multiLevelType w:val="hybridMultilevel"/>
     <w:tmpl w:val="812AC7C0"/>
@@ -586,13 +1171,25 @@
     </w:lvl>
   </w:abstractNum>
   <w:num w:numId="1">
+    <w:abstractNumId w:val="3"/>
+  </w:num>
+  <w:num w:numId="2">
+    <w:abstractNumId w:val="2"/>
+  </w:num>
+  <w:num w:numId="3">
+    <w:abstractNumId w:val="6"/>
+  </w:num>
+  <w:num w:numId="4">
+    <w:abstractNumId w:val="5"/>
+  </w:num>
+  <w:num w:numId="5">
+    <w:abstractNumId w:val="0"/>
+  </w:num>
+  <w:num w:numId="6">
     <w:abstractNumId w:val="1"/>
   </w:num>
-  <w:num w:numId="2">
-    <w:abstractNumId w:val="0"/>
-  </w:num>
-  <w:num w:numId="3">
-    <w:abstractNumId w:val="2"/>
+  <w:num w:numId="7">
+    <w:abstractNumId w:val="4"/>
   </w:num>
 </w:numbering>
 </file>

</xml_diff>

<commit_message>
focused on region-growth based grouping.
</commit_message>
<xml_diff>
--- a/Thought.docx
+++ b/Thought.docx
@@ -6,6 +6,8 @@
       <w:pPr>
         <w:pStyle w:val="Heading2"/>
       </w:pPr>
+      <w:bookmarkStart w:id="0" w:name="_GoBack"/>
+      <w:bookmarkEnd w:id="0"/>
       <w:r>
         <w:t xml:space="preserve">Tracking of </w:t>
       </w:r>
@@ -211,7 +213,15 @@
         </w:numPr>
       </w:pPr>
       <w:r>
-        <w:t xml:space="preserve">Merging is weird.. </w:t>
+        <w:t xml:space="preserve">Merging is </w:t>
+      </w:r>
+      <w:proofErr w:type="gramStart"/>
+      <w:r>
+        <w:t>weird..</w:t>
+      </w:r>
+      <w:proofErr w:type="gramEnd"/>
+      <w:r>
+        <w:t xml:space="preserve"> </w:t>
       </w:r>
       <w:r>
         <w:t>=&gt; In average, branches that are in parallel are more ‘similar’ than those that are in series.</w:t>
@@ -442,8 +452,6 @@
       <w:r>
         <w:t>’</w:t>
       </w:r>
-      <w:bookmarkStart w:id="0" w:name="_GoBack"/>
-      <w:bookmarkEnd w:id="0"/>
       <w:r>
         <w:t>s use only the centroid proximity of the current and past instances.</w:t>
       </w:r>
@@ -474,6 +482,106 @@
       <w:r>
         <w:t>s use only the centroid proximity.</w:t>
       </w:r>
+    </w:p>
+    <w:p>
+      <w:pPr>
+        <w:pStyle w:val="Heading2"/>
+      </w:pPr>
+      <w:r>
+        <w:t>Can we make it simpler?</w:t>
+      </w:r>
+    </w:p>
+    <w:p>
+      <w:pPr>
+        <w:pStyle w:val="ListParagraph"/>
+        <w:numPr>
+          <w:ilvl w:val="0"/>
+          <w:numId w:val="8"/>
+        </w:numPr>
+      </w:pPr>
+      <w:r>
+        <w:t>Branches can split – branches that are mov</w:t>
+      </w:r>
+      <w:r>
+        <w:t>ing away should have been split</w:t>
+      </w:r>
+      <w:r>
+        <w:t>.</w:t>
+      </w:r>
+    </w:p>
+    <w:p>
+      <w:pPr>
+        <w:pStyle w:val="ListParagraph"/>
+        <w:numPr>
+          <w:ilvl w:val="0"/>
+          <w:numId w:val="8"/>
+        </w:numPr>
+      </w:pPr>
+      <w:r>
+        <w:t>Branches can merge – branches that have been moving together should be merged.</w:t>
+      </w:r>
+    </w:p>
+    <w:p>
+      <w:pPr>
+        <w:pStyle w:val="ListParagraph"/>
+        <w:numPr>
+          <w:ilvl w:val="0"/>
+          <w:numId w:val="8"/>
+        </w:numPr>
+      </w:pPr>
+      <w:r>
+        <w:t>Branches can overlap – branches that have been consistent should remain separated.</w:t>
+      </w:r>
+    </w:p>
+    <w:p/>
+    <w:p>
+      <w:pPr>
+        <w:pStyle w:val="ListParagraph"/>
+        <w:numPr>
+          <w:ilvl w:val="0"/>
+          <w:numId w:val="8"/>
+        </w:numPr>
+        <w:spacing w:after="0" w:line="240" w:lineRule="auto"/>
+      </w:pPr>
+      <w:r>
+        <w:t>Maybe we want to keep hypotheses for each branch. It can be:</w:t>
+      </w:r>
+    </w:p>
+    <w:p>
+      <w:pPr>
+        <w:pStyle w:val="ListParagraph"/>
+        <w:numPr>
+          <w:ilvl w:val="1"/>
+          <w:numId w:val="8"/>
+        </w:numPr>
+        <w:spacing w:after="0" w:line="240" w:lineRule="auto"/>
+      </w:pPr>
+      <w:r>
+        <w:t>Completely new branch</w:t>
+      </w:r>
+    </w:p>
+    <w:p>
+      <w:pPr>
+        <w:pStyle w:val="ListParagraph"/>
+        <w:numPr>
+          <w:ilvl w:val="1"/>
+          <w:numId w:val="8"/>
+        </w:numPr>
+        <w:spacing w:after="0" w:line="240" w:lineRule="auto"/>
+      </w:pPr>
+      <w:r>
+        <w:t>Continuation of an existing branch.</w:t>
+      </w:r>
+    </w:p>
+    <w:p>
+      <w:pPr>
+        <w:pStyle w:val="ListParagraph"/>
+        <w:numPr>
+          <w:ilvl w:val="1"/>
+          <w:numId w:val="8"/>
+        </w:numPr>
+        <w:spacing w:after="0" w:line="240" w:lineRule="auto"/>
+      </w:pPr>
     </w:p>
     <w:sectPr>
       <w:pgSz w:w="12240" w:h="15840"/>
@@ -660,6 +768,92 @@
     </w:lvl>
   </w:abstractNum>
   <w:abstractNum w:abstractNumId="2" w15:restartNumberingAfterBreak="0">
+    <w:nsid w:val="21E20628"/>
+    <w:multiLevelType w:val="hybridMultilevel"/>
+    <w:tmpl w:val="39A27412"/>
+    <w:lvl w:ilvl="0" w:tplc="0409000F">
+      <w:start w:val="1"/>
+      <w:numFmt w:val="decimal"/>
+      <w:lvlText w:val="%1."/>
+      <w:lvlJc w:val="left"/>
+      <w:pPr>
+        <w:ind w:left="720" w:hanging="360"/>
+      </w:pPr>
+    </w:lvl>
+    <w:lvl w:ilvl="1" w:tplc="04090019">
+      <w:start w:val="1"/>
+      <w:numFmt w:val="lowerLetter"/>
+      <w:lvlText w:val="%2."/>
+      <w:lvlJc w:val="left"/>
+      <w:pPr>
+        <w:ind w:left="1440" w:hanging="360"/>
+      </w:pPr>
+    </w:lvl>
+    <w:lvl w:ilvl="2" w:tplc="0409001B" w:tentative="1">
+      <w:start w:val="1"/>
+      <w:numFmt w:val="lowerRoman"/>
+      <w:lvlText w:val="%3."/>
+      <w:lvlJc w:val="right"/>
+      <w:pPr>
+        <w:ind w:left="2160" w:hanging="180"/>
+      </w:pPr>
+    </w:lvl>
+    <w:lvl w:ilvl="3" w:tplc="0409000F" w:tentative="1">
+      <w:start w:val="1"/>
+      <w:numFmt w:val="decimal"/>
+      <w:lvlText w:val="%4."/>
+      <w:lvlJc w:val="left"/>
+      <w:pPr>
+        <w:ind w:left="2880" w:hanging="360"/>
+      </w:pPr>
+    </w:lvl>
+    <w:lvl w:ilvl="4" w:tplc="04090019" w:tentative="1">
+      <w:start w:val="1"/>
+      <w:numFmt w:val="lowerLetter"/>
+      <w:lvlText w:val="%5."/>
+      <w:lvlJc w:val="left"/>
+      <w:pPr>
+        <w:ind w:left="3600" w:hanging="360"/>
+      </w:pPr>
+    </w:lvl>
+    <w:lvl w:ilvl="5" w:tplc="0409001B" w:tentative="1">
+      <w:start w:val="1"/>
+      <w:numFmt w:val="lowerRoman"/>
+      <w:lvlText w:val="%6."/>
+      <w:lvlJc w:val="right"/>
+      <w:pPr>
+        <w:ind w:left="4320" w:hanging="180"/>
+      </w:pPr>
+    </w:lvl>
+    <w:lvl w:ilvl="6" w:tplc="0409000F" w:tentative="1">
+      <w:start w:val="1"/>
+      <w:numFmt w:val="decimal"/>
+      <w:lvlText w:val="%7."/>
+      <w:lvlJc w:val="left"/>
+      <w:pPr>
+        <w:ind w:left="5040" w:hanging="360"/>
+      </w:pPr>
+    </w:lvl>
+    <w:lvl w:ilvl="7" w:tplc="04090019" w:tentative="1">
+      <w:start w:val="1"/>
+      <w:numFmt w:val="lowerLetter"/>
+      <w:lvlText w:val="%8."/>
+      <w:lvlJc w:val="left"/>
+      <w:pPr>
+        <w:ind w:left="5760" w:hanging="360"/>
+      </w:pPr>
+    </w:lvl>
+    <w:lvl w:ilvl="8" w:tplc="0409001B" w:tentative="1">
+      <w:start w:val="1"/>
+      <w:numFmt w:val="lowerRoman"/>
+      <w:lvlText w:val="%9."/>
+      <w:lvlJc w:val="right"/>
+      <w:pPr>
+        <w:ind w:left="6480" w:hanging="180"/>
+      </w:pPr>
+    </w:lvl>
+  </w:abstractNum>
+  <w:abstractNum w:abstractNumId="3" w15:restartNumberingAfterBreak="0">
     <w:nsid w:val="41DE1106"/>
     <w:multiLevelType w:val="hybridMultilevel"/>
     <w:tmpl w:val="95F2DB88"/>
@@ -772,7 +966,7 @@
       </w:rPr>
     </w:lvl>
   </w:abstractNum>
-  <w:abstractNum w:abstractNumId="3" w15:restartNumberingAfterBreak="0">
+  <w:abstractNum w:abstractNumId="4" w15:restartNumberingAfterBreak="0">
     <w:nsid w:val="422259E5"/>
     <w:multiLevelType w:val="hybridMultilevel"/>
     <w:tmpl w:val="E7FEB710"/>
@@ -885,7 +1079,7 @@
       </w:rPr>
     </w:lvl>
   </w:abstractNum>
-  <w:abstractNum w:abstractNumId="4" w15:restartNumberingAfterBreak="0">
+  <w:abstractNum w:abstractNumId="5" w15:restartNumberingAfterBreak="0">
     <w:nsid w:val="500929B4"/>
     <w:multiLevelType w:val="hybridMultilevel"/>
     <w:tmpl w:val="427612D4"/>
@@ -971,7 +1165,7 @@
       </w:pPr>
     </w:lvl>
   </w:abstractNum>
-  <w:abstractNum w:abstractNumId="5" w15:restartNumberingAfterBreak="0">
+  <w:abstractNum w:abstractNumId="6" w15:restartNumberingAfterBreak="0">
     <w:nsid w:val="503E1C64"/>
     <w:multiLevelType w:val="hybridMultilevel"/>
     <w:tmpl w:val="9C26008C"/>
@@ -1057,7 +1251,7 @@
       </w:pPr>
     </w:lvl>
   </w:abstractNum>
-  <w:abstractNum w:abstractNumId="6" w15:restartNumberingAfterBreak="0">
+  <w:abstractNum w:abstractNumId="7" w15:restartNumberingAfterBreak="0">
     <w:nsid w:val="6B253A02"/>
     <w:multiLevelType w:val="hybridMultilevel"/>
     <w:tmpl w:val="812AC7C0"/>
@@ -1171,16 +1365,16 @@
     </w:lvl>
   </w:abstractNum>
   <w:num w:numId="1">
+    <w:abstractNumId w:val="4"/>
+  </w:num>
+  <w:num w:numId="2">
     <w:abstractNumId w:val="3"/>
   </w:num>
-  <w:num w:numId="2">
-    <w:abstractNumId w:val="2"/>
-  </w:num>
   <w:num w:numId="3">
-    <w:abstractNumId w:val="6"/>
+    <w:abstractNumId w:val="7"/>
   </w:num>
   <w:num w:numId="4">
-    <w:abstractNumId w:val="5"/>
+    <w:abstractNumId w:val="6"/>
   </w:num>
   <w:num w:numId="5">
     <w:abstractNumId w:val="0"/>
@@ -1189,7 +1383,10 @@
     <w:abstractNumId w:val="1"/>
   </w:num>
   <w:num w:numId="7">
-    <w:abstractNumId w:val="4"/>
+    <w:abstractNumId w:val="5"/>
+  </w:num>
+  <w:num w:numId="8">
+    <w:abstractNumId w:val="2"/>
   </w:num>
 </w:numbering>
 </file>

</xml_diff>

<commit_message>
sequencing in MovingDotGroupingPartitionV3.cpp working.
</commit_message>
<xml_diff>
--- a/Thought.docx
+++ b/Thought.docx
@@ -626,8 +626,14 @@
           <w:ilvl w:val="1"/>
           <w:numId w:val="9"/>
         </w:numPr>
-      </w:pPr>
-      <w:r>
+        <w:rPr>
+          <w:b/>
+        </w:rPr>
+      </w:pPr>
+      <w:r>
+        <w:rPr>
+          <w:b/>
+        </w:rPr>
         <w:t>Mere connectedness can leave the shape skeletal. There may be a better stopping condition?</w:t>
       </w:r>
     </w:p>
@@ -684,64 +690,649 @@
         <w:pStyle w:val="ListParagraph"/>
         <w:ind w:left="1440"/>
       </w:pPr>
+    </w:p>
+    <w:p>
+      <w:pPr>
+        <w:pStyle w:val="ListParagraph"/>
+        <w:ind w:left="1440"/>
+      </w:pPr>
+    </w:p>
+    <w:p>
+      <w:pPr>
+        <w:pStyle w:val="ListParagraph"/>
+        <w:numPr>
+          <w:ilvl w:val="0"/>
+          <w:numId w:val="9"/>
+        </w:numPr>
+        <w:rPr>
+          <w:color w:val="A6A6A6" w:themeColor="background1" w:themeShade="A6"/>
+        </w:rPr>
+      </w:pPr>
+      <w:r>
+        <w:rPr>
+          <w:color w:val="A6A6A6" w:themeColor="background1" w:themeShade="A6"/>
+        </w:rPr>
+        <w:t>From local maximum components of the growth pattern, reverse the growth and cluster the motion components that are reachable from the local maximum components.</w:t>
+      </w:r>
+    </w:p>
+    <w:p>
+      <w:pPr>
+        <w:pStyle w:val="ListParagraph"/>
+        <w:numPr>
+          <w:ilvl w:val="0"/>
+          <w:numId w:val="9"/>
+        </w:numPr>
+        <w:rPr>
+          <w:color w:val="A6A6A6" w:themeColor="background1" w:themeShade="A6"/>
+        </w:rPr>
+      </w:pPr>
+      <w:r>
+        <w:rPr>
+          <w:color w:val="A6A6A6" w:themeColor="background1" w:themeShade="A6"/>
+        </w:rPr>
+        <w:t>(Merge nearby unconnected motion components – may needed to account for limbs.)</w:t>
+      </w:r>
+    </w:p>
+    <w:p>
+      <w:pPr>
+        <w:pStyle w:val="ListParagraph"/>
+        <w:numPr>
+          <w:ilvl w:val="0"/>
+          <w:numId w:val="9"/>
+        </w:numPr>
+        <w:rPr>
+          <w:color w:val="A6A6A6" w:themeColor="background1" w:themeShade="A6"/>
+        </w:rPr>
+      </w:pPr>
+      <w:r>
+        <w:rPr>
+          <w:color w:val="A6A6A6" w:themeColor="background1" w:themeShade="A6"/>
+        </w:rPr>
+        <w:t>For each merged motion component, region grow again to fill the void.</w:t>
+      </w:r>
+    </w:p>
+    <w:p>
+      <w:pPr>
+        <w:pStyle w:val="ListParagraph"/>
+        <w:numPr>
+          <w:ilvl w:val="0"/>
+          <w:numId w:val="9"/>
+        </w:numPr>
+        <w:rPr>
+          <w:color w:val="A6A6A6" w:themeColor="background1" w:themeShade="A6"/>
+        </w:rPr>
+      </w:pPr>
+      <w:r>
+        <w:rPr>
+          <w:color w:val="A6A6A6" w:themeColor="background1" w:themeShade="A6"/>
+        </w:rPr>
+        <w:t xml:space="preserve">Separate the merged-region grown components into multiple based on </w:t>
+      </w:r>
+      <w:r>
+        <w:rPr>
+          <w:color w:val="A6A6A6" w:themeColor="background1" w:themeShade="A6"/>
+        </w:rPr>
+        <w:t>convexity.</w:t>
+      </w:r>
+    </w:p>
+    <w:p>
+      <w:pPr>
+        <w:pStyle w:val="ListParagraph"/>
+      </w:pPr>
+    </w:p>
+    <w:p>
+      <w:pPr>
+        <w:pStyle w:val="Heading2"/>
+      </w:pPr>
+      <w:r>
+        <w:lastRenderedPageBreak/>
+        <w:t>More Questions</w:t>
+      </w:r>
+    </w:p>
+    <w:p>
+      <w:pPr>
+        <w:pStyle w:val="ListParagraph"/>
+        <w:numPr>
+          <w:ilvl w:val="0"/>
+          <w:numId w:val="10"/>
+        </w:numPr>
+      </w:pPr>
+      <w:r>
+        <w:t>How to classify people/pets/etc. from detected and segmented motions.</w:t>
+      </w:r>
+    </w:p>
+    <w:p>
+      <w:pPr>
+        <w:pStyle w:val="ListParagraph"/>
+        <w:numPr>
+          <w:ilvl w:val="0"/>
+          <w:numId w:val="10"/>
+        </w:numPr>
+      </w:pPr>
+      <w:r>
+        <w:t>Other killer apps?</w:t>
+      </w:r>
+    </w:p>
+    <w:p>
+      <w:pPr>
+        <w:pStyle w:val="Heading1"/>
+      </w:pPr>
+      <w:r>
+        <w:t>Algorithm 2</w:t>
+      </w:r>
+    </w:p>
+    <w:p>
+      <w:pPr>
+        <w:pStyle w:val="ListParagraph"/>
+        <w:numPr>
+          <w:ilvl w:val="0"/>
+          <w:numId w:val="11"/>
+        </w:numPr>
+      </w:pPr>
+      <w:r>
+        <w:t>Detect edges</w:t>
+      </w:r>
+    </w:p>
+    <w:p>
+      <w:pPr>
+        <w:pStyle w:val="ListParagraph"/>
+        <w:numPr>
+          <w:ilvl w:val="0"/>
+          <w:numId w:val="11"/>
+        </w:numPr>
+      </w:pPr>
+      <w:r>
+        <w:t>Detect moving edges</w:t>
+      </w:r>
+    </w:p>
+    <w:p>
+      <w:pPr>
+        <w:pStyle w:val="ListParagraph"/>
+        <w:numPr>
+          <w:ilvl w:val="0"/>
+          <w:numId w:val="11"/>
+        </w:numPr>
+      </w:pPr>
+      <w:r>
+        <w:t>Run region growing.</w:t>
+      </w:r>
+    </w:p>
+    <w:p>
+      <w:pPr>
+        <w:pStyle w:val="ListParagraph"/>
+        <w:numPr>
+          <w:ilvl w:val="0"/>
+          <w:numId w:val="11"/>
+        </w:numPr>
+      </w:pPr>
+      <w:r>
+        <w:t>When non-neighbor edges collide, check for a loop.</w:t>
+      </w:r>
+    </w:p>
+    <w:p>
+      <w:pPr>
+        <w:pStyle w:val="ListParagraph"/>
+        <w:numPr>
+          <w:ilvl w:val="1"/>
+          <w:numId w:val="11"/>
+        </w:numPr>
+      </w:pPr>
+      <w:r>
+        <w:t>How can we do this efficiently?</w:t>
+      </w:r>
+    </w:p>
+    <w:p>
+      <w:pPr>
+        <w:pStyle w:val="ListParagraph"/>
+        <w:numPr>
+          <w:ilvl w:val="1"/>
+          <w:numId w:val="11"/>
+        </w:numPr>
+      </w:pPr>
+      <w:r>
+        <w:t>Or any effective convexity measure? This will be easier than forming a loop. It also may be more easily incorporate articulate body parts.</w:t>
+      </w:r>
+    </w:p>
+    <w:p>
+      <w:pPr>
+        <w:pStyle w:val="ListParagraph"/>
+        <w:numPr>
+          <w:ilvl w:val="2"/>
+          <w:numId w:val="11"/>
+        </w:numPr>
+      </w:pPr>
+      <w:r>
+        <w:t>We should do this as region based, not contour based. Since the latter will be sensitive to completion/incompletion of the shape.</w:t>
+      </w:r>
+    </w:p>
+    <w:p>
+      <w:pPr>
+        <w:pStyle w:val="ListParagraph"/>
+        <w:numPr>
+          <w:ilvl w:val="0"/>
+          <w:numId w:val="11"/>
+        </w:numPr>
+      </w:pPr>
+      <w:r>
+        <w:t>When a core is formed, check for the region.</w:t>
+      </w:r>
+    </w:p>
+    <w:p>
+      <w:pPr>
+        <w:pStyle w:val="ListParagraph"/>
+        <w:numPr>
+          <w:ilvl w:val="1"/>
+          <w:numId w:val="11"/>
+        </w:numPr>
+      </w:pPr>
+      <w:r>
+        <w:t>How articulated regions can be included?</w:t>
+      </w:r>
+    </w:p>
+    <w:p>
+      <w:pPr>
+        <w:pStyle w:val="ListParagraph"/>
+        <w:numPr>
+          <w:ilvl w:val="1"/>
+          <w:numId w:val="11"/>
+        </w:numPr>
+      </w:pPr>
+      <w:r>
+        <w:t>How to take the temporal continuity into account?</w:t>
+      </w:r>
+    </w:p>
+    <w:p>
+      <w:pPr>
+        <w:pStyle w:val="Heading2"/>
+      </w:pPr>
+      <w:r>
+        <w:t>Convexity measure</w:t>
+      </w:r>
+    </w:p>
+    <w:p>
+      <w:pPr>
+        <w:pStyle w:val="ListParagraph"/>
+        <w:numPr>
+          <w:ilvl w:val="0"/>
+          <w:numId w:val="14"/>
+        </w:numPr>
+      </w:pPr>
+      <w:r>
+        <w:t>A r</w:t>
+      </w:r>
+      <w:r>
+        <w:t>egular</w:t>
+      </w:r>
+      <w:r>
+        <w:t xml:space="preserve"> shape </w:t>
+      </w:r>
+      <w:r>
+        <w:t xml:space="preserve">(circle, square, etc.) </w:t>
+      </w:r>
+      <w:r>
+        <w:t>has</w:t>
+      </w:r>
+      <w:r>
+        <w:t xml:space="preserve"> a higher score.</w:t>
+      </w:r>
+    </w:p>
+    <w:p>
+      <w:pPr>
+        <w:pStyle w:val="ListParagraph"/>
+        <w:numPr>
+          <w:ilvl w:val="0"/>
+          <w:numId w:val="14"/>
+        </w:numPr>
+      </w:pPr>
+      <w:r>
+        <w:t>A convex shape has a high score.</w:t>
+      </w:r>
+    </w:p>
+    <w:p>
+      <w:pPr>
+        <w:pStyle w:val="ListParagraph"/>
+        <w:numPr>
+          <w:ilvl w:val="0"/>
+          <w:numId w:val="14"/>
+        </w:numPr>
+      </w:pPr>
+      <w:r>
+        <w:t>Everything else being the same, a larger shape has a higher a score than a smaller one.</w:t>
+      </w:r>
+    </w:p>
+    <w:p>
+      <w:pPr>
+        <w:pStyle w:val="ListParagraph"/>
+        <w:numPr>
+          <w:ilvl w:val="0"/>
+          <w:numId w:val="15"/>
+        </w:numPr>
+      </w:pPr>
+      <w:r>
+        <w:t xml:space="preserve">Square root of the area / the boundary </w:t>
+      </w:r>
+      <w:proofErr w:type="gramStart"/>
+      <w:r>
+        <w:t>length ?</w:t>
+      </w:r>
+      <w:proofErr w:type="gramEnd"/>
+    </w:p>
+    <w:p>
+      <w:pPr>
+        <w:pStyle w:val="ListParagraph"/>
+        <w:numPr>
+          <w:ilvl w:val="0"/>
+          <w:numId w:val="15"/>
+        </w:numPr>
+      </w:pPr>
+      <w:r>
+        <w:t>It does not satisfy the requirement 3 (because it is scale invariant).</w:t>
+      </w:r>
+    </w:p>
+    <w:p>
+      <w:pPr>
+        <w:pStyle w:val="ListParagraph"/>
+        <w:numPr>
+          <w:ilvl w:val="0"/>
+          <w:numId w:val="15"/>
+        </w:numPr>
+      </w:pPr>
+      <w:r>
+        <w:t>On the contrary, it appears to go lower as the size of the shape increases…</w:t>
+      </w:r>
+    </w:p>
+    <w:p>
+      <w:pPr>
+        <w:pStyle w:val="ListParagraph"/>
+        <w:numPr>
+          <w:ilvl w:val="0"/>
+          <w:numId w:val="15"/>
+        </w:numPr>
+      </w:pPr>
+      <w:r>
+        <w:t>We can make the exponent (instead of ½) to something larger. But then, what is the right exponent value…?</w:t>
+      </w:r>
+    </w:p>
+    <w:p/>
+    <w:p>
+      <w:pPr>
+        <w:pStyle w:val="ListParagraph"/>
+        <w:numPr>
+          <w:ilvl w:val="0"/>
+          <w:numId w:val="14"/>
+        </w:numPr>
+      </w:pPr>
+      <w:r>
+        <w:t>[A shape with completed contour should receive a high score.] – this means that internal filling is not important.</w:t>
+      </w:r>
+    </w:p>
+    <w:p>
+      <w:pPr>
+        <w:pStyle w:val="ListParagraph"/>
+        <w:numPr>
+          <w:ilvl w:val="0"/>
+          <w:numId w:val="14"/>
+        </w:numPr>
+      </w:pPr>
+      <w:r>
+        <w:t xml:space="preserve">[Everything else being the same, a shape with less iteration has a higher score than a one with more iteration.] </w:t>
+      </w:r>
+    </w:p>
+    <w:p>
+      <w:pPr>
+        <w:pStyle w:val="Heading2"/>
+      </w:pPr>
+      <w:r>
+        <w:t>Retrieving a shape</w:t>
+      </w:r>
+    </w:p>
+    <w:p>
+      <w:pPr>
+        <w:pStyle w:val="ListParagraph"/>
+        <w:numPr>
+          <w:ilvl w:val="0"/>
+          <w:numId w:val="13"/>
+        </w:numPr>
+      </w:pPr>
+      <w:r>
+        <w:t>We want a quick way to retrieve a shape with least erosion.</w:t>
+      </w:r>
+    </w:p>
+    <w:p>
+      <w:pPr>
+        <w:pStyle w:val="ListParagraph"/>
+        <w:numPr>
+          <w:ilvl w:val="1"/>
+          <w:numId w:val="13"/>
+        </w:numPr>
+      </w:pPr>
+      <w:r>
+        <w:t xml:space="preserve">Can we do this through tracing in the ascendant DAG? </w:t>
+      </w:r>
+    </w:p>
+    <w:p>
+      <w:r>
+        <w:rPr>
+          <w:noProof/>
+        </w:rPr>
+        <w:lastRenderedPageBreak/>
+        <w:drawing>
+          <wp:inline distT="0" distB="0" distL="0" distR="0">
+            <wp:extent cx="5943600" cy="3050780"/>
+            <wp:effectExtent l="0" t="0" r="0" b="0"/>
+            <wp:docPr id="1" name="Picture 1"/>
+            <wp:cNvGraphicFramePr>
+              <a:graphicFrameLocks xmlns:a="http://schemas.openxmlformats.org/drawingml/2006/main" noChangeAspect="1"/>
+            </wp:cNvGraphicFramePr>
+            <a:graphic xmlns:a="http://schemas.openxmlformats.org/drawingml/2006/main">
+              <a:graphicData uri="http://schemas.openxmlformats.org/drawingml/2006/picture">
+                <pic:pic xmlns:pic="http://schemas.openxmlformats.org/drawingml/2006/picture">
+                  <pic:nvPicPr>
+                    <pic:cNvPr id="0" name="Picture 1"/>
+                    <pic:cNvPicPr>
+                      <a:picLocks noChangeAspect="1" noChangeArrowheads="1"/>
+                    </pic:cNvPicPr>
+                  </pic:nvPicPr>
+                  <pic:blipFill>
+                    <a:blip r:embed="rId5" cstate="print">
+                      <a:extLst>
+                        <a:ext uri="{28A0092B-C50C-407E-A947-70E740481C1C}">
+                          <a14:useLocalDpi xmlns:a14="http://schemas.microsoft.com/office/drawing/2010/main" val="0"/>
+                        </a:ext>
+                      </a:extLst>
+                    </a:blip>
+                    <a:srcRect/>
+                    <a:stretch>
+                      <a:fillRect/>
+                    </a:stretch>
+                  </pic:blipFill>
+                  <pic:spPr bwMode="auto">
+                    <a:xfrm>
+                      <a:off x="0" y="0"/>
+                      <a:ext cx="5943600" cy="3050780"/>
+                    </a:xfrm>
+                    <a:prstGeom prst="rect">
+                      <a:avLst/>
+                    </a:prstGeom>
+                    <a:noFill/>
+                    <a:ln>
+                      <a:noFill/>
+                    </a:ln>
+                  </pic:spPr>
+                </pic:pic>
+              </a:graphicData>
+            </a:graphic>
+          </wp:inline>
+        </w:drawing>
+      </w:r>
+    </w:p>
+    <w:p>
+      <w:r>
+        <w:rPr>
+          <w:noProof/>
+        </w:rPr>
+        <w:drawing>
+          <wp:inline distT="0" distB="0" distL="0" distR="0">
+            <wp:extent cx="5943600" cy="3050786"/>
+            <wp:effectExtent l="0" t="0" r="0" b="0"/>
+            <wp:docPr id="2" name="Picture 2"/>
+            <wp:cNvGraphicFramePr>
+              <a:graphicFrameLocks xmlns:a="http://schemas.openxmlformats.org/drawingml/2006/main" noChangeAspect="1"/>
+            </wp:cNvGraphicFramePr>
+            <a:graphic xmlns:a="http://schemas.openxmlformats.org/drawingml/2006/main">
+              <a:graphicData uri="http://schemas.openxmlformats.org/drawingml/2006/picture">
+                <pic:pic xmlns:pic="http://schemas.openxmlformats.org/drawingml/2006/picture">
+                  <pic:nvPicPr>
+                    <pic:cNvPr id="0" name="Picture 2"/>
+                    <pic:cNvPicPr>
+                      <a:picLocks noChangeAspect="1" noChangeArrowheads="1"/>
+                    </pic:cNvPicPr>
+                  </pic:nvPicPr>
+                  <pic:blipFill>
+                    <a:blip r:embed="rId6" cstate="print">
+                      <a:extLst>
+                        <a:ext uri="{28A0092B-C50C-407E-A947-70E740481C1C}">
+                          <a14:useLocalDpi xmlns:a14="http://schemas.microsoft.com/office/drawing/2010/main" val="0"/>
+                        </a:ext>
+                      </a:extLst>
+                    </a:blip>
+                    <a:srcRect/>
+                    <a:stretch>
+                      <a:fillRect/>
+                    </a:stretch>
+                  </pic:blipFill>
+                  <pic:spPr bwMode="auto">
+                    <a:xfrm>
+                      <a:off x="0" y="0"/>
+                      <a:ext cx="5943600" cy="3050786"/>
+                    </a:xfrm>
+                    <a:prstGeom prst="rect">
+                      <a:avLst/>
+                    </a:prstGeom>
+                    <a:noFill/>
+                    <a:ln>
+                      <a:noFill/>
+                    </a:ln>
+                  </pic:spPr>
+                </pic:pic>
+              </a:graphicData>
+            </a:graphic>
+          </wp:inline>
+        </w:drawing>
+      </w:r>
+    </w:p>
+    <w:p>
+      <w:r>
+        <w:rPr>
+          <w:noProof/>
+        </w:rPr>
+        <w:lastRenderedPageBreak/>
+        <w:drawing>
+          <wp:inline distT="0" distB="0" distL="0" distR="0">
+            <wp:extent cx="5943600" cy="3050786"/>
+            <wp:effectExtent l="0" t="0" r="0" b="0"/>
+            <wp:docPr id="3" name="Picture 3"/>
+            <wp:cNvGraphicFramePr>
+              <a:graphicFrameLocks xmlns:a="http://schemas.openxmlformats.org/drawingml/2006/main" noChangeAspect="1"/>
+            </wp:cNvGraphicFramePr>
+            <a:graphic xmlns:a="http://schemas.openxmlformats.org/drawingml/2006/main">
+              <a:graphicData uri="http://schemas.openxmlformats.org/drawingml/2006/picture">
+                <pic:pic xmlns:pic="http://schemas.openxmlformats.org/drawingml/2006/picture">
+                  <pic:nvPicPr>
+                    <pic:cNvPr id="0" name="Picture 3"/>
+                    <pic:cNvPicPr>
+                      <a:picLocks noChangeAspect="1" noChangeArrowheads="1"/>
+                    </pic:cNvPicPr>
+                  </pic:nvPicPr>
+                  <pic:blipFill>
+                    <a:blip r:embed="rId7" cstate="print">
+                      <a:extLst>
+                        <a:ext uri="{28A0092B-C50C-407E-A947-70E740481C1C}">
+                          <a14:useLocalDpi xmlns:a14="http://schemas.microsoft.com/office/drawing/2010/main" val="0"/>
+                        </a:ext>
+                      </a:extLst>
+                    </a:blip>
+                    <a:srcRect/>
+                    <a:stretch>
+                      <a:fillRect/>
+                    </a:stretch>
+                  </pic:blipFill>
+                  <pic:spPr bwMode="auto">
+                    <a:xfrm>
+                      <a:off x="0" y="0"/>
+                      <a:ext cx="5943600" cy="3050786"/>
+                    </a:xfrm>
+                    <a:prstGeom prst="rect">
+                      <a:avLst/>
+                    </a:prstGeom>
+                    <a:noFill/>
+                    <a:ln>
+                      <a:noFill/>
+                    </a:ln>
+                  </pic:spPr>
+                </pic:pic>
+              </a:graphicData>
+            </a:graphic>
+          </wp:inline>
+        </w:drawing>
+      </w:r>
+    </w:p>
+    <w:p>
+      <w:r>
+        <w:rPr>
+          <w:noProof/>
+        </w:rPr>
+        <w:drawing>
+          <wp:inline distT="0" distB="0" distL="0" distR="0">
+            <wp:extent cx="5943600" cy="3050786"/>
+            <wp:effectExtent l="0" t="0" r="0" b="0"/>
+            <wp:docPr id="4" name="Picture 4"/>
+            <wp:cNvGraphicFramePr>
+              <a:graphicFrameLocks xmlns:a="http://schemas.openxmlformats.org/drawingml/2006/main" noChangeAspect="1"/>
+            </wp:cNvGraphicFramePr>
+            <a:graphic xmlns:a="http://schemas.openxmlformats.org/drawingml/2006/main">
+              <a:graphicData uri="http://schemas.openxmlformats.org/drawingml/2006/picture">
+                <pic:pic xmlns:pic="http://schemas.openxmlformats.org/drawingml/2006/picture">
+                  <pic:nvPicPr>
+                    <pic:cNvPr id="0" name="Picture 4"/>
+                    <pic:cNvPicPr>
+                      <a:picLocks noChangeAspect="1" noChangeArrowheads="1"/>
+                    </pic:cNvPicPr>
+                  </pic:nvPicPr>
+                  <pic:blipFill>
+                    <a:blip r:embed="rId8" cstate="print">
+                      <a:extLst>
+                        <a:ext uri="{28A0092B-C50C-407E-A947-70E740481C1C}">
+                          <a14:useLocalDpi xmlns:a14="http://schemas.microsoft.com/office/drawing/2010/main" val="0"/>
+                        </a:ext>
+                      </a:extLst>
+                    </a:blip>
+                    <a:srcRect/>
+                    <a:stretch>
+                      <a:fillRect/>
+                    </a:stretch>
+                  </pic:blipFill>
+                  <pic:spPr bwMode="auto">
+                    <a:xfrm>
+                      <a:off x="0" y="0"/>
+                      <a:ext cx="5943600" cy="3050786"/>
+                    </a:xfrm>
+                    <a:prstGeom prst="rect">
+                      <a:avLst/>
+                    </a:prstGeom>
+                    <a:noFill/>
+                    <a:ln>
+                      <a:noFill/>
+                    </a:ln>
+                  </pic:spPr>
+                </pic:pic>
+              </a:graphicData>
+            </a:graphic>
+          </wp:inline>
+        </w:drawing>
+      </w:r>
       <w:bookmarkStart w:id="0" w:name="_GoBack"/>
       <w:bookmarkEnd w:id="0"/>
-    </w:p>
-    <w:p>
-      <w:pPr>
-        <w:pStyle w:val="ListParagraph"/>
-        <w:numPr>
-          <w:ilvl w:val="0"/>
-          <w:numId w:val="9"/>
-        </w:numPr>
-      </w:pPr>
-      <w:r>
-        <w:t>From local maximum components of the growth pattern, reverse the growth and cluster the motion components that are reachable from the local maximum components.</w:t>
-      </w:r>
-    </w:p>
-    <w:p>
-      <w:pPr>
-        <w:pStyle w:val="ListParagraph"/>
-        <w:numPr>
-          <w:ilvl w:val="0"/>
-          <w:numId w:val="9"/>
-        </w:numPr>
-      </w:pPr>
-      <w:r>
-        <w:t>(Merge nearby unconnected motion components – may needed to account for limbs.)</w:t>
-      </w:r>
-    </w:p>
-    <w:p>
-      <w:pPr>
-        <w:pStyle w:val="ListParagraph"/>
-        <w:numPr>
-          <w:ilvl w:val="0"/>
-          <w:numId w:val="9"/>
-        </w:numPr>
-      </w:pPr>
-      <w:r>
-        <w:t>For each merged motion component, region grow again to fill the void.</w:t>
-      </w:r>
-    </w:p>
-    <w:p>
-      <w:pPr>
-        <w:pStyle w:val="ListParagraph"/>
-        <w:numPr>
-          <w:ilvl w:val="0"/>
-          <w:numId w:val="9"/>
-        </w:numPr>
-      </w:pPr>
-      <w:r>
-        <w:t xml:space="preserve">Separate the merged-region grown components into multiple based on </w:t>
-      </w:r>
-      <w:r>
-        <w:t>convexity.</w:t>
-      </w:r>
-    </w:p>
-    <w:p>
-      <w:pPr>
-        <w:pStyle w:val="ListParagraph"/>
-      </w:pPr>
     </w:p>
     <w:sectPr>
       <w:pgSz w:w="12240" w:h="15840"/>
@@ -756,6 +1347,345 @@
 <file path=word/numbering.xml><?xml version="1.0" encoding="utf-8"?>
 <w:numbering xmlns:wpc="http://schemas.microsoft.com/office/word/2010/wordprocessingCanvas" xmlns:cx="http://schemas.microsoft.com/office/drawing/2014/chartex" xmlns:cx1="http://schemas.microsoft.com/office/drawing/2015/9/8/chartex" xmlns:cx2="http://schemas.microsoft.com/office/drawing/2015/10/21/chartex" xmlns:cx3="http://schemas.microsoft.com/office/drawing/2016/5/9/chartex" xmlns:cx4="http://schemas.microsoft.com/office/drawing/2016/5/10/chartex" xmlns:cx5="http://schemas.microsoft.com/office/drawing/2016/5/11/chartex" xmlns:cx6="http://schemas.microsoft.com/office/drawing/2016/5/12/chartex" xmlns:cx7="http://schemas.microsoft.com/office/drawing/2016/5/13/chartex" xmlns:cx8="http://schemas.microsoft.com/office/drawing/2016/5/14/chartex" xmlns:mc="http://schemas.openxmlformats.org/markup-compatibility/2006" xmlns:aink="http://schemas.microsoft.com/office/drawing/2016/ink" xmlns:am3d="http://schemas.microsoft.com/office/drawing/2017/model3d" xmlns:o="urn:schemas-microsoft-com:office:office" xmlns:r="http://schemas.openxmlformats.org/officeDocument/2006/relationships" xmlns:m="http://schemas.openxmlformats.org/officeDocument/2006/math" xmlns:v="urn:schemas-microsoft-com:vml" xmlns:wp14="http://schemas.microsoft.com/office/word/2010/wordprocessingDrawing" xmlns:wp="http://schemas.openxmlformats.org/drawingml/2006/wordprocessingDrawing" xmlns:w10="urn:schemas-microsoft-com:office:word" xmlns:w="http://schemas.openxmlformats.org/wordprocessingml/2006/main" xmlns:w14="http://schemas.microsoft.com/office/word/2010/wordml" xmlns:w15="http://schemas.microsoft.com/office/word/2012/wordml" xmlns:w16cid="http://schemas.microsoft.com/office/word/2016/wordml/cid" xmlns:w16se="http://schemas.microsoft.com/office/word/2015/wordml/symex" xmlns:wpg="http://schemas.microsoft.com/office/word/2010/wordprocessingGroup" xmlns:wpi="http://schemas.microsoft.com/office/word/2010/wordprocessingInk" xmlns:wne="http://schemas.microsoft.com/office/word/2006/wordml" xmlns:wps="http://schemas.microsoft.com/office/word/2010/wordprocessingShape" mc:Ignorable="w14 w15 w16se w16cid wp14">
   <w:abstractNum w:abstractNumId="0" w15:restartNumberingAfterBreak="0">
+    <w:nsid w:val="07AC0D8E"/>
+    <w:multiLevelType w:val="hybridMultilevel"/>
+    <w:tmpl w:val="78F49248"/>
+    <w:lvl w:ilvl="0" w:tplc="04090001">
+      <w:start w:val="1"/>
+      <w:numFmt w:val="bullet"/>
+      <w:lvlText w:val=""/>
+      <w:lvlJc w:val="left"/>
+      <w:pPr>
+        <w:ind w:left="720" w:hanging="360"/>
+      </w:pPr>
+      <w:rPr>
+        <w:rFonts w:ascii="Symbol" w:hAnsi="Symbol" w:hint="default"/>
+      </w:rPr>
+    </w:lvl>
+    <w:lvl w:ilvl="1" w:tplc="04090003">
+      <w:start w:val="1"/>
+      <w:numFmt w:val="bullet"/>
+      <w:lvlText w:val="o"/>
+      <w:lvlJc w:val="left"/>
+      <w:pPr>
+        <w:ind w:left="1440" w:hanging="360"/>
+      </w:pPr>
+      <w:rPr>
+        <w:rFonts w:ascii="Courier New" w:hAnsi="Courier New" w:cs="Courier New" w:hint="default"/>
+      </w:rPr>
+    </w:lvl>
+    <w:lvl w:ilvl="2" w:tplc="04090005" w:tentative="1">
+      <w:start w:val="1"/>
+      <w:numFmt w:val="bullet"/>
+      <w:lvlText w:val=""/>
+      <w:lvlJc w:val="left"/>
+      <w:pPr>
+        <w:ind w:left="2160" w:hanging="360"/>
+      </w:pPr>
+      <w:rPr>
+        <w:rFonts w:ascii="Wingdings" w:hAnsi="Wingdings" w:hint="default"/>
+      </w:rPr>
+    </w:lvl>
+    <w:lvl w:ilvl="3" w:tplc="04090001" w:tentative="1">
+      <w:start w:val="1"/>
+      <w:numFmt w:val="bullet"/>
+      <w:lvlText w:val=""/>
+      <w:lvlJc w:val="left"/>
+      <w:pPr>
+        <w:ind w:left="2880" w:hanging="360"/>
+      </w:pPr>
+      <w:rPr>
+        <w:rFonts w:ascii="Symbol" w:hAnsi="Symbol" w:hint="default"/>
+      </w:rPr>
+    </w:lvl>
+    <w:lvl w:ilvl="4" w:tplc="04090003" w:tentative="1">
+      <w:start w:val="1"/>
+      <w:numFmt w:val="bullet"/>
+      <w:lvlText w:val="o"/>
+      <w:lvlJc w:val="left"/>
+      <w:pPr>
+        <w:ind w:left="3600" w:hanging="360"/>
+      </w:pPr>
+      <w:rPr>
+        <w:rFonts w:ascii="Courier New" w:hAnsi="Courier New" w:cs="Courier New" w:hint="default"/>
+      </w:rPr>
+    </w:lvl>
+    <w:lvl w:ilvl="5" w:tplc="04090005" w:tentative="1">
+      <w:start w:val="1"/>
+      <w:numFmt w:val="bullet"/>
+      <w:lvlText w:val=""/>
+      <w:lvlJc w:val="left"/>
+      <w:pPr>
+        <w:ind w:left="4320" w:hanging="360"/>
+      </w:pPr>
+      <w:rPr>
+        <w:rFonts w:ascii="Wingdings" w:hAnsi="Wingdings" w:hint="default"/>
+      </w:rPr>
+    </w:lvl>
+    <w:lvl w:ilvl="6" w:tplc="04090001" w:tentative="1">
+      <w:start w:val="1"/>
+      <w:numFmt w:val="bullet"/>
+      <w:lvlText w:val=""/>
+      <w:lvlJc w:val="left"/>
+      <w:pPr>
+        <w:ind w:left="5040" w:hanging="360"/>
+      </w:pPr>
+      <w:rPr>
+        <w:rFonts w:ascii="Symbol" w:hAnsi="Symbol" w:hint="default"/>
+      </w:rPr>
+    </w:lvl>
+    <w:lvl w:ilvl="7" w:tplc="04090003" w:tentative="1">
+      <w:start w:val="1"/>
+      <w:numFmt w:val="bullet"/>
+      <w:lvlText w:val="o"/>
+      <w:lvlJc w:val="left"/>
+      <w:pPr>
+        <w:ind w:left="5760" w:hanging="360"/>
+      </w:pPr>
+      <w:rPr>
+        <w:rFonts w:ascii="Courier New" w:hAnsi="Courier New" w:cs="Courier New" w:hint="default"/>
+      </w:rPr>
+    </w:lvl>
+    <w:lvl w:ilvl="8" w:tplc="04090005" w:tentative="1">
+      <w:start w:val="1"/>
+      <w:numFmt w:val="bullet"/>
+      <w:lvlText w:val=""/>
+      <w:lvlJc w:val="left"/>
+      <w:pPr>
+        <w:ind w:left="6480" w:hanging="360"/>
+      </w:pPr>
+      <w:rPr>
+        <w:rFonts w:ascii="Wingdings" w:hAnsi="Wingdings" w:hint="default"/>
+      </w:rPr>
+    </w:lvl>
+  </w:abstractNum>
+  <w:abstractNum w:abstractNumId="1" w15:restartNumberingAfterBreak="0">
+    <w:nsid w:val="0E9A4CDD"/>
+    <w:multiLevelType w:val="hybridMultilevel"/>
+    <w:tmpl w:val="EDE4C282"/>
+    <w:lvl w:ilvl="0" w:tplc="04090001">
+      <w:start w:val="1"/>
+      <w:numFmt w:val="bullet"/>
+      <w:lvlText w:val=""/>
+      <w:lvlJc w:val="left"/>
+      <w:pPr>
+        <w:ind w:left="720" w:hanging="360"/>
+      </w:pPr>
+      <w:rPr>
+        <w:rFonts w:ascii="Symbol" w:hAnsi="Symbol" w:hint="default"/>
+      </w:rPr>
+    </w:lvl>
+    <w:lvl w:ilvl="1" w:tplc="04090003" w:tentative="1">
+      <w:start w:val="1"/>
+      <w:numFmt w:val="bullet"/>
+      <w:lvlText w:val="o"/>
+      <w:lvlJc w:val="left"/>
+      <w:pPr>
+        <w:ind w:left="1440" w:hanging="360"/>
+      </w:pPr>
+      <w:rPr>
+        <w:rFonts w:ascii="Courier New" w:hAnsi="Courier New" w:cs="Courier New" w:hint="default"/>
+      </w:rPr>
+    </w:lvl>
+    <w:lvl w:ilvl="2" w:tplc="04090005" w:tentative="1">
+      <w:start w:val="1"/>
+      <w:numFmt w:val="bullet"/>
+      <w:lvlText w:val=""/>
+      <w:lvlJc w:val="left"/>
+      <w:pPr>
+        <w:ind w:left="2160" w:hanging="360"/>
+      </w:pPr>
+      <w:rPr>
+        <w:rFonts w:ascii="Wingdings" w:hAnsi="Wingdings" w:hint="default"/>
+      </w:rPr>
+    </w:lvl>
+    <w:lvl w:ilvl="3" w:tplc="04090001" w:tentative="1">
+      <w:start w:val="1"/>
+      <w:numFmt w:val="bullet"/>
+      <w:lvlText w:val=""/>
+      <w:lvlJc w:val="left"/>
+      <w:pPr>
+        <w:ind w:left="2880" w:hanging="360"/>
+      </w:pPr>
+      <w:rPr>
+        <w:rFonts w:ascii="Symbol" w:hAnsi="Symbol" w:hint="default"/>
+      </w:rPr>
+    </w:lvl>
+    <w:lvl w:ilvl="4" w:tplc="04090003" w:tentative="1">
+      <w:start w:val="1"/>
+      <w:numFmt w:val="bullet"/>
+      <w:lvlText w:val="o"/>
+      <w:lvlJc w:val="left"/>
+      <w:pPr>
+        <w:ind w:left="3600" w:hanging="360"/>
+      </w:pPr>
+      <w:rPr>
+        <w:rFonts w:ascii="Courier New" w:hAnsi="Courier New" w:cs="Courier New" w:hint="default"/>
+      </w:rPr>
+    </w:lvl>
+    <w:lvl w:ilvl="5" w:tplc="04090005" w:tentative="1">
+      <w:start w:val="1"/>
+      <w:numFmt w:val="bullet"/>
+      <w:lvlText w:val=""/>
+      <w:lvlJc w:val="left"/>
+      <w:pPr>
+        <w:ind w:left="4320" w:hanging="360"/>
+      </w:pPr>
+      <w:rPr>
+        <w:rFonts w:ascii="Wingdings" w:hAnsi="Wingdings" w:hint="default"/>
+      </w:rPr>
+    </w:lvl>
+    <w:lvl w:ilvl="6" w:tplc="04090001" w:tentative="1">
+      <w:start w:val="1"/>
+      <w:numFmt w:val="bullet"/>
+      <w:lvlText w:val=""/>
+      <w:lvlJc w:val="left"/>
+      <w:pPr>
+        <w:ind w:left="5040" w:hanging="360"/>
+      </w:pPr>
+      <w:rPr>
+        <w:rFonts w:ascii="Symbol" w:hAnsi="Symbol" w:hint="default"/>
+      </w:rPr>
+    </w:lvl>
+    <w:lvl w:ilvl="7" w:tplc="04090003" w:tentative="1">
+      <w:start w:val="1"/>
+      <w:numFmt w:val="bullet"/>
+      <w:lvlText w:val="o"/>
+      <w:lvlJc w:val="left"/>
+      <w:pPr>
+        <w:ind w:left="5760" w:hanging="360"/>
+      </w:pPr>
+      <w:rPr>
+        <w:rFonts w:ascii="Courier New" w:hAnsi="Courier New" w:cs="Courier New" w:hint="default"/>
+      </w:rPr>
+    </w:lvl>
+    <w:lvl w:ilvl="8" w:tplc="04090005" w:tentative="1">
+      <w:start w:val="1"/>
+      <w:numFmt w:val="bullet"/>
+      <w:lvlText w:val=""/>
+      <w:lvlJc w:val="left"/>
+      <w:pPr>
+        <w:ind w:left="6480" w:hanging="360"/>
+      </w:pPr>
+      <w:rPr>
+        <w:rFonts w:ascii="Wingdings" w:hAnsi="Wingdings" w:hint="default"/>
+      </w:rPr>
+    </w:lvl>
+  </w:abstractNum>
+  <w:abstractNum w:abstractNumId="2" w15:restartNumberingAfterBreak="0">
+    <w:nsid w:val="0FF73B29"/>
+    <w:multiLevelType w:val="hybridMultilevel"/>
+    <w:tmpl w:val="9FD89D70"/>
+    <w:lvl w:ilvl="0" w:tplc="04090001">
+      <w:start w:val="1"/>
+      <w:numFmt w:val="bullet"/>
+      <w:lvlText w:val=""/>
+      <w:lvlJc w:val="left"/>
+      <w:pPr>
+        <w:ind w:left="720" w:hanging="360"/>
+      </w:pPr>
+      <w:rPr>
+        <w:rFonts w:ascii="Symbol" w:hAnsi="Symbol" w:hint="default"/>
+      </w:rPr>
+    </w:lvl>
+    <w:lvl w:ilvl="1" w:tplc="04090003">
+      <w:start w:val="1"/>
+      <w:numFmt w:val="bullet"/>
+      <w:lvlText w:val="o"/>
+      <w:lvlJc w:val="left"/>
+      <w:pPr>
+        <w:ind w:left="1440" w:hanging="360"/>
+      </w:pPr>
+      <w:rPr>
+        <w:rFonts w:ascii="Courier New" w:hAnsi="Courier New" w:cs="Courier New" w:hint="default"/>
+      </w:rPr>
+    </w:lvl>
+    <w:lvl w:ilvl="2" w:tplc="04090005">
+      <w:start w:val="1"/>
+      <w:numFmt w:val="bullet"/>
+      <w:lvlText w:val=""/>
+      <w:lvlJc w:val="left"/>
+      <w:pPr>
+        <w:ind w:left="2160" w:hanging="360"/>
+      </w:pPr>
+      <w:rPr>
+        <w:rFonts w:ascii="Wingdings" w:hAnsi="Wingdings" w:hint="default"/>
+      </w:rPr>
+    </w:lvl>
+    <w:lvl w:ilvl="3" w:tplc="04090001" w:tentative="1">
+      <w:start w:val="1"/>
+      <w:numFmt w:val="bullet"/>
+      <w:lvlText w:val=""/>
+      <w:lvlJc w:val="left"/>
+      <w:pPr>
+        <w:ind w:left="2880" w:hanging="360"/>
+      </w:pPr>
+      <w:rPr>
+        <w:rFonts w:ascii="Symbol" w:hAnsi="Symbol" w:hint="default"/>
+      </w:rPr>
+    </w:lvl>
+    <w:lvl w:ilvl="4" w:tplc="04090003" w:tentative="1">
+      <w:start w:val="1"/>
+      <w:numFmt w:val="bullet"/>
+      <w:lvlText w:val="o"/>
+      <w:lvlJc w:val="left"/>
+      <w:pPr>
+        <w:ind w:left="3600" w:hanging="360"/>
+      </w:pPr>
+      <w:rPr>
+        <w:rFonts w:ascii="Courier New" w:hAnsi="Courier New" w:cs="Courier New" w:hint="default"/>
+      </w:rPr>
+    </w:lvl>
+    <w:lvl w:ilvl="5" w:tplc="04090005" w:tentative="1">
+      <w:start w:val="1"/>
+      <w:numFmt w:val="bullet"/>
+      <w:lvlText w:val=""/>
+      <w:lvlJc w:val="left"/>
+      <w:pPr>
+        <w:ind w:left="4320" w:hanging="360"/>
+      </w:pPr>
+      <w:rPr>
+        <w:rFonts w:ascii="Wingdings" w:hAnsi="Wingdings" w:hint="default"/>
+      </w:rPr>
+    </w:lvl>
+    <w:lvl w:ilvl="6" w:tplc="04090001" w:tentative="1">
+      <w:start w:val="1"/>
+      <w:numFmt w:val="bullet"/>
+      <w:lvlText w:val=""/>
+      <w:lvlJc w:val="left"/>
+      <w:pPr>
+        <w:ind w:left="5040" w:hanging="360"/>
+      </w:pPr>
+      <w:rPr>
+        <w:rFonts w:ascii="Symbol" w:hAnsi="Symbol" w:hint="default"/>
+      </w:rPr>
+    </w:lvl>
+    <w:lvl w:ilvl="7" w:tplc="04090003" w:tentative="1">
+      <w:start w:val="1"/>
+      <w:numFmt w:val="bullet"/>
+      <w:lvlText w:val="o"/>
+      <w:lvlJc w:val="left"/>
+      <w:pPr>
+        <w:ind w:left="5760" w:hanging="360"/>
+      </w:pPr>
+      <w:rPr>
+        <w:rFonts w:ascii="Courier New" w:hAnsi="Courier New" w:cs="Courier New" w:hint="default"/>
+      </w:rPr>
+    </w:lvl>
+    <w:lvl w:ilvl="8" w:tplc="04090005" w:tentative="1">
+      <w:start w:val="1"/>
+      <w:numFmt w:val="bullet"/>
+      <w:lvlText w:val=""/>
+      <w:lvlJc w:val="left"/>
+      <w:pPr>
+        <w:ind w:left="6480" w:hanging="360"/>
+      </w:pPr>
+      <w:rPr>
+        <w:rFonts w:ascii="Wingdings" w:hAnsi="Wingdings" w:hint="default"/>
+      </w:rPr>
+    </w:lvl>
+  </w:abstractNum>
+  <w:abstractNum w:abstractNumId="3" w15:restartNumberingAfterBreak="0">
     <w:nsid w:val="17EF6C92"/>
     <w:multiLevelType w:val="hybridMultilevel"/>
     <w:tmpl w:val="427612D4"/>
@@ -841,7 +1771,120 @@
       </w:pPr>
     </w:lvl>
   </w:abstractNum>
-  <w:abstractNum w:abstractNumId="1" w15:restartNumberingAfterBreak="0">
+  <w:abstractNum w:abstractNumId="4" w15:restartNumberingAfterBreak="0">
+    <w:nsid w:val="1A5F750D"/>
+    <w:multiLevelType w:val="hybridMultilevel"/>
+    <w:tmpl w:val="82080A4E"/>
+    <w:lvl w:ilvl="0" w:tplc="04090001">
+      <w:start w:val="1"/>
+      <w:numFmt w:val="bullet"/>
+      <w:lvlText w:val=""/>
+      <w:lvlJc w:val="left"/>
+      <w:pPr>
+        <w:ind w:left="720" w:hanging="360"/>
+      </w:pPr>
+      <w:rPr>
+        <w:rFonts w:ascii="Symbol" w:hAnsi="Symbol" w:hint="default"/>
+      </w:rPr>
+    </w:lvl>
+    <w:lvl w:ilvl="1" w:tplc="04090003">
+      <w:start w:val="1"/>
+      <w:numFmt w:val="bullet"/>
+      <w:lvlText w:val="o"/>
+      <w:lvlJc w:val="left"/>
+      <w:pPr>
+        <w:ind w:left="1440" w:hanging="360"/>
+      </w:pPr>
+      <w:rPr>
+        <w:rFonts w:ascii="Courier New" w:hAnsi="Courier New" w:cs="Courier New" w:hint="default"/>
+      </w:rPr>
+    </w:lvl>
+    <w:lvl w:ilvl="2" w:tplc="04090005" w:tentative="1">
+      <w:start w:val="1"/>
+      <w:numFmt w:val="bullet"/>
+      <w:lvlText w:val=""/>
+      <w:lvlJc w:val="left"/>
+      <w:pPr>
+        <w:ind w:left="2160" w:hanging="360"/>
+      </w:pPr>
+      <w:rPr>
+        <w:rFonts w:ascii="Wingdings" w:hAnsi="Wingdings" w:hint="default"/>
+      </w:rPr>
+    </w:lvl>
+    <w:lvl w:ilvl="3" w:tplc="04090001" w:tentative="1">
+      <w:start w:val="1"/>
+      <w:numFmt w:val="bullet"/>
+      <w:lvlText w:val=""/>
+      <w:lvlJc w:val="left"/>
+      <w:pPr>
+        <w:ind w:left="2880" w:hanging="360"/>
+      </w:pPr>
+      <w:rPr>
+        <w:rFonts w:ascii="Symbol" w:hAnsi="Symbol" w:hint="default"/>
+      </w:rPr>
+    </w:lvl>
+    <w:lvl w:ilvl="4" w:tplc="04090003" w:tentative="1">
+      <w:start w:val="1"/>
+      <w:numFmt w:val="bullet"/>
+      <w:lvlText w:val="o"/>
+      <w:lvlJc w:val="left"/>
+      <w:pPr>
+        <w:ind w:left="3600" w:hanging="360"/>
+      </w:pPr>
+      <w:rPr>
+        <w:rFonts w:ascii="Courier New" w:hAnsi="Courier New" w:cs="Courier New" w:hint="default"/>
+      </w:rPr>
+    </w:lvl>
+    <w:lvl w:ilvl="5" w:tplc="04090005" w:tentative="1">
+      <w:start w:val="1"/>
+      <w:numFmt w:val="bullet"/>
+      <w:lvlText w:val=""/>
+      <w:lvlJc w:val="left"/>
+      <w:pPr>
+        <w:ind w:left="4320" w:hanging="360"/>
+      </w:pPr>
+      <w:rPr>
+        <w:rFonts w:ascii="Wingdings" w:hAnsi="Wingdings" w:hint="default"/>
+      </w:rPr>
+    </w:lvl>
+    <w:lvl w:ilvl="6" w:tplc="04090001" w:tentative="1">
+      <w:start w:val="1"/>
+      <w:numFmt w:val="bullet"/>
+      <w:lvlText w:val=""/>
+      <w:lvlJc w:val="left"/>
+      <w:pPr>
+        <w:ind w:left="5040" w:hanging="360"/>
+      </w:pPr>
+      <w:rPr>
+        <w:rFonts w:ascii="Symbol" w:hAnsi="Symbol" w:hint="default"/>
+      </w:rPr>
+    </w:lvl>
+    <w:lvl w:ilvl="7" w:tplc="04090003" w:tentative="1">
+      <w:start w:val="1"/>
+      <w:numFmt w:val="bullet"/>
+      <w:lvlText w:val="o"/>
+      <w:lvlJc w:val="left"/>
+      <w:pPr>
+        <w:ind w:left="5760" w:hanging="360"/>
+      </w:pPr>
+      <w:rPr>
+        <w:rFonts w:ascii="Courier New" w:hAnsi="Courier New" w:cs="Courier New" w:hint="default"/>
+      </w:rPr>
+    </w:lvl>
+    <w:lvl w:ilvl="8" w:tplc="04090005" w:tentative="1">
+      <w:start w:val="1"/>
+      <w:numFmt w:val="bullet"/>
+      <w:lvlText w:val=""/>
+      <w:lvlJc w:val="left"/>
+      <w:pPr>
+        <w:ind w:left="6480" w:hanging="360"/>
+      </w:pPr>
+      <w:rPr>
+        <w:rFonts w:ascii="Wingdings" w:hAnsi="Wingdings" w:hint="default"/>
+      </w:rPr>
+    </w:lvl>
+  </w:abstractNum>
+  <w:abstractNum w:abstractNumId="5" w15:restartNumberingAfterBreak="0">
     <w:nsid w:val="1E8465C8"/>
     <w:multiLevelType w:val="hybridMultilevel"/>
     <w:tmpl w:val="D8A23BC8"/>
@@ -927,7 +1970,7 @@
       </w:pPr>
     </w:lvl>
   </w:abstractNum>
-  <w:abstractNum w:abstractNumId="2" w15:restartNumberingAfterBreak="0">
+  <w:abstractNum w:abstractNumId="6" w15:restartNumberingAfterBreak="0">
     <w:nsid w:val="21E20628"/>
     <w:multiLevelType w:val="hybridMultilevel"/>
     <w:tmpl w:val="39A27412"/>
@@ -1013,7 +2056,7 @@
       </w:pPr>
     </w:lvl>
   </w:abstractNum>
-  <w:abstractNum w:abstractNumId="3" w15:restartNumberingAfterBreak="0">
+  <w:abstractNum w:abstractNumId="7" w15:restartNumberingAfterBreak="0">
     <w:nsid w:val="23286A00"/>
     <w:multiLevelType w:val="hybridMultilevel"/>
     <w:tmpl w:val="83AAB2C0"/>
@@ -1099,7 +2142,93 @@
       </w:pPr>
     </w:lvl>
   </w:abstractNum>
-  <w:abstractNum w:abstractNumId="4" w15:restartNumberingAfterBreak="0">
+  <w:abstractNum w:abstractNumId="8" w15:restartNumberingAfterBreak="0">
+    <w:nsid w:val="2A3443A3"/>
+    <w:multiLevelType w:val="hybridMultilevel"/>
+    <w:tmpl w:val="186899B0"/>
+    <w:lvl w:ilvl="0" w:tplc="0409000F">
+      <w:start w:val="1"/>
+      <w:numFmt w:val="decimal"/>
+      <w:lvlText w:val="%1."/>
+      <w:lvlJc w:val="left"/>
+      <w:pPr>
+        <w:ind w:left="720" w:hanging="360"/>
+      </w:pPr>
+    </w:lvl>
+    <w:lvl w:ilvl="1" w:tplc="04090019" w:tentative="1">
+      <w:start w:val="1"/>
+      <w:numFmt w:val="lowerLetter"/>
+      <w:lvlText w:val="%2."/>
+      <w:lvlJc w:val="left"/>
+      <w:pPr>
+        <w:ind w:left="1440" w:hanging="360"/>
+      </w:pPr>
+    </w:lvl>
+    <w:lvl w:ilvl="2" w:tplc="0409001B" w:tentative="1">
+      <w:start w:val="1"/>
+      <w:numFmt w:val="lowerRoman"/>
+      <w:lvlText w:val="%3."/>
+      <w:lvlJc w:val="right"/>
+      <w:pPr>
+        <w:ind w:left="2160" w:hanging="180"/>
+      </w:pPr>
+    </w:lvl>
+    <w:lvl w:ilvl="3" w:tplc="0409000F" w:tentative="1">
+      <w:start w:val="1"/>
+      <w:numFmt w:val="decimal"/>
+      <w:lvlText w:val="%4."/>
+      <w:lvlJc w:val="left"/>
+      <w:pPr>
+        <w:ind w:left="2880" w:hanging="360"/>
+      </w:pPr>
+    </w:lvl>
+    <w:lvl w:ilvl="4" w:tplc="04090019" w:tentative="1">
+      <w:start w:val="1"/>
+      <w:numFmt w:val="lowerLetter"/>
+      <w:lvlText w:val="%5."/>
+      <w:lvlJc w:val="left"/>
+      <w:pPr>
+        <w:ind w:left="3600" w:hanging="360"/>
+      </w:pPr>
+    </w:lvl>
+    <w:lvl w:ilvl="5" w:tplc="0409001B" w:tentative="1">
+      <w:start w:val="1"/>
+      <w:numFmt w:val="lowerRoman"/>
+      <w:lvlText w:val="%6."/>
+      <w:lvlJc w:val="right"/>
+      <w:pPr>
+        <w:ind w:left="4320" w:hanging="180"/>
+      </w:pPr>
+    </w:lvl>
+    <w:lvl w:ilvl="6" w:tplc="0409000F" w:tentative="1">
+      <w:start w:val="1"/>
+      <w:numFmt w:val="decimal"/>
+      <w:lvlText w:val="%7."/>
+      <w:lvlJc w:val="left"/>
+      <w:pPr>
+        <w:ind w:left="5040" w:hanging="360"/>
+      </w:pPr>
+    </w:lvl>
+    <w:lvl w:ilvl="7" w:tplc="04090019" w:tentative="1">
+      <w:start w:val="1"/>
+      <w:numFmt w:val="lowerLetter"/>
+      <w:lvlText w:val="%8."/>
+      <w:lvlJc w:val="left"/>
+      <w:pPr>
+        <w:ind w:left="5760" w:hanging="360"/>
+      </w:pPr>
+    </w:lvl>
+    <w:lvl w:ilvl="8" w:tplc="0409001B" w:tentative="1">
+      <w:start w:val="1"/>
+      <w:numFmt w:val="lowerRoman"/>
+      <w:lvlText w:val="%9."/>
+      <w:lvlJc w:val="right"/>
+      <w:pPr>
+        <w:ind w:left="6480" w:hanging="180"/>
+      </w:pPr>
+    </w:lvl>
+  </w:abstractNum>
+  <w:abstractNum w:abstractNumId="9" w15:restartNumberingAfterBreak="0">
     <w:nsid w:val="41DE1106"/>
     <w:multiLevelType w:val="hybridMultilevel"/>
     <w:tmpl w:val="95F2DB88"/>
@@ -1212,7 +2341,7 @@
       </w:rPr>
     </w:lvl>
   </w:abstractNum>
-  <w:abstractNum w:abstractNumId="5" w15:restartNumberingAfterBreak="0">
+  <w:abstractNum w:abstractNumId="10" w15:restartNumberingAfterBreak="0">
     <w:nsid w:val="422259E5"/>
     <w:multiLevelType w:val="hybridMultilevel"/>
     <w:tmpl w:val="E7FEB710"/>
@@ -1325,7 +2454,7 @@
       </w:rPr>
     </w:lvl>
   </w:abstractNum>
-  <w:abstractNum w:abstractNumId="6" w15:restartNumberingAfterBreak="0">
+  <w:abstractNum w:abstractNumId="11" w15:restartNumberingAfterBreak="0">
     <w:nsid w:val="500929B4"/>
     <w:multiLevelType w:val="hybridMultilevel"/>
     <w:tmpl w:val="427612D4"/>
@@ -1411,7 +2540,7 @@
       </w:pPr>
     </w:lvl>
   </w:abstractNum>
-  <w:abstractNum w:abstractNumId="7" w15:restartNumberingAfterBreak="0">
+  <w:abstractNum w:abstractNumId="12" w15:restartNumberingAfterBreak="0">
     <w:nsid w:val="503E1C64"/>
     <w:multiLevelType w:val="hybridMultilevel"/>
     <w:tmpl w:val="9C26008C"/>
@@ -1497,7 +2626,120 @@
       </w:pPr>
     </w:lvl>
   </w:abstractNum>
-  <w:abstractNum w:abstractNumId="8" w15:restartNumberingAfterBreak="0">
+  <w:abstractNum w:abstractNumId="13" w15:restartNumberingAfterBreak="0">
+    <w:nsid w:val="67D8281C"/>
+    <w:multiLevelType w:val="hybridMultilevel"/>
+    <w:tmpl w:val="83DC326A"/>
+    <w:lvl w:ilvl="0" w:tplc="0409000F">
+      <w:start w:val="1"/>
+      <w:numFmt w:val="decimal"/>
+      <w:lvlText w:val="%1."/>
+      <w:lvlJc w:val="left"/>
+      <w:pPr>
+        <w:ind w:left="720" w:hanging="360"/>
+      </w:pPr>
+      <w:rPr>
+        <w:rFonts w:hint="default"/>
+      </w:rPr>
+    </w:lvl>
+    <w:lvl w:ilvl="1" w:tplc="04090003">
+      <w:start w:val="1"/>
+      <w:numFmt w:val="bullet"/>
+      <w:lvlText w:val="o"/>
+      <w:lvlJc w:val="left"/>
+      <w:pPr>
+        <w:ind w:left="1440" w:hanging="360"/>
+      </w:pPr>
+      <w:rPr>
+        <w:rFonts w:ascii="Courier New" w:hAnsi="Courier New" w:cs="Courier New" w:hint="default"/>
+      </w:rPr>
+    </w:lvl>
+    <w:lvl w:ilvl="2" w:tplc="04090005" w:tentative="1">
+      <w:start w:val="1"/>
+      <w:numFmt w:val="bullet"/>
+      <w:lvlText w:val=""/>
+      <w:lvlJc w:val="left"/>
+      <w:pPr>
+        <w:ind w:left="2160" w:hanging="360"/>
+      </w:pPr>
+      <w:rPr>
+        <w:rFonts w:ascii="Wingdings" w:hAnsi="Wingdings" w:hint="default"/>
+      </w:rPr>
+    </w:lvl>
+    <w:lvl w:ilvl="3" w:tplc="04090001" w:tentative="1">
+      <w:start w:val="1"/>
+      <w:numFmt w:val="bullet"/>
+      <w:lvlText w:val=""/>
+      <w:lvlJc w:val="left"/>
+      <w:pPr>
+        <w:ind w:left="2880" w:hanging="360"/>
+      </w:pPr>
+      <w:rPr>
+        <w:rFonts w:ascii="Symbol" w:hAnsi="Symbol" w:hint="default"/>
+      </w:rPr>
+    </w:lvl>
+    <w:lvl w:ilvl="4" w:tplc="04090003" w:tentative="1">
+      <w:start w:val="1"/>
+      <w:numFmt w:val="bullet"/>
+      <w:lvlText w:val="o"/>
+      <w:lvlJc w:val="left"/>
+      <w:pPr>
+        <w:ind w:left="3600" w:hanging="360"/>
+      </w:pPr>
+      <w:rPr>
+        <w:rFonts w:ascii="Courier New" w:hAnsi="Courier New" w:cs="Courier New" w:hint="default"/>
+      </w:rPr>
+    </w:lvl>
+    <w:lvl w:ilvl="5" w:tplc="04090005" w:tentative="1">
+      <w:start w:val="1"/>
+      <w:numFmt w:val="bullet"/>
+      <w:lvlText w:val=""/>
+      <w:lvlJc w:val="left"/>
+      <w:pPr>
+        <w:ind w:left="4320" w:hanging="360"/>
+      </w:pPr>
+      <w:rPr>
+        <w:rFonts w:ascii="Wingdings" w:hAnsi="Wingdings" w:hint="default"/>
+      </w:rPr>
+    </w:lvl>
+    <w:lvl w:ilvl="6" w:tplc="04090001" w:tentative="1">
+      <w:start w:val="1"/>
+      <w:numFmt w:val="bullet"/>
+      <w:lvlText w:val=""/>
+      <w:lvlJc w:val="left"/>
+      <w:pPr>
+        <w:ind w:left="5040" w:hanging="360"/>
+      </w:pPr>
+      <w:rPr>
+        <w:rFonts w:ascii="Symbol" w:hAnsi="Symbol" w:hint="default"/>
+      </w:rPr>
+    </w:lvl>
+    <w:lvl w:ilvl="7" w:tplc="04090003" w:tentative="1">
+      <w:start w:val="1"/>
+      <w:numFmt w:val="bullet"/>
+      <w:lvlText w:val="o"/>
+      <w:lvlJc w:val="left"/>
+      <w:pPr>
+        <w:ind w:left="5760" w:hanging="360"/>
+      </w:pPr>
+      <w:rPr>
+        <w:rFonts w:ascii="Courier New" w:hAnsi="Courier New" w:cs="Courier New" w:hint="default"/>
+      </w:rPr>
+    </w:lvl>
+    <w:lvl w:ilvl="8" w:tplc="04090005" w:tentative="1">
+      <w:start w:val="1"/>
+      <w:numFmt w:val="bullet"/>
+      <w:lvlText w:val=""/>
+      <w:lvlJc w:val="left"/>
+      <w:pPr>
+        <w:ind w:left="6480" w:hanging="360"/>
+      </w:pPr>
+      <w:rPr>
+        <w:rFonts w:ascii="Wingdings" w:hAnsi="Wingdings" w:hint="default"/>
+      </w:rPr>
+    </w:lvl>
+  </w:abstractNum>
+  <w:abstractNum w:abstractNumId="14" w15:restartNumberingAfterBreak="0">
     <w:nsid w:val="6B253A02"/>
     <w:multiLevelType w:val="hybridMultilevel"/>
     <w:tmpl w:val="812AC7C0"/>
@@ -1610,32 +2852,166 @@
       </w:rPr>
     </w:lvl>
   </w:abstractNum>
+  <w:abstractNum w:abstractNumId="15" w15:restartNumberingAfterBreak="0">
+    <w:nsid w:val="716F74AA"/>
+    <w:multiLevelType w:val="hybridMultilevel"/>
+    <w:tmpl w:val="BDECA7F8"/>
+    <w:lvl w:ilvl="0" w:tplc="04090001">
+      <w:start w:val="1"/>
+      <w:numFmt w:val="bullet"/>
+      <w:lvlText w:val=""/>
+      <w:lvlJc w:val="left"/>
+      <w:pPr>
+        <w:ind w:left="1080" w:hanging="360"/>
+      </w:pPr>
+      <w:rPr>
+        <w:rFonts w:ascii="Symbol" w:hAnsi="Symbol" w:hint="default"/>
+      </w:rPr>
+    </w:lvl>
+    <w:lvl w:ilvl="1" w:tplc="04090003">
+      <w:start w:val="1"/>
+      <w:numFmt w:val="bullet"/>
+      <w:lvlText w:val="o"/>
+      <w:lvlJc w:val="left"/>
+      <w:pPr>
+        <w:ind w:left="1800" w:hanging="360"/>
+      </w:pPr>
+      <w:rPr>
+        <w:rFonts w:ascii="Courier New" w:hAnsi="Courier New" w:cs="Courier New" w:hint="default"/>
+      </w:rPr>
+    </w:lvl>
+    <w:lvl w:ilvl="2" w:tplc="04090005" w:tentative="1">
+      <w:start w:val="1"/>
+      <w:numFmt w:val="bullet"/>
+      <w:lvlText w:val=""/>
+      <w:lvlJc w:val="left"/>
+      <w:pPr>
+        <w:ind w:left="2520" w:hanging="360"/>
+      </w:pPr>
+      <w:rPr>
+        <w:rFonts w:ascii="Wingdings" w:hAnsi="Wingdings" w:hint="default"/>
+      </w:rPr>
+    </w:lvl>
+    <w:lvl w:ilvl="3" w:tplc="04090001" w:tentative="1">
+      <w:start w:val="1"/>
+      <w:numFmt w:val="bullet"/>
+      <w:lvlText w:val=""/>
+      <w:lvlJc w:val="left"/>
+      <w:pPr>
+        <w:ind w:left="3240" w:hanging="360"/>
+      </w:pPr>
+      <w:rPr>
+        <w:rFonts w:ascii="Symbol" w:hAnsi="Symbol" w:hint="default"/>
+      </w:rPr>
+    </w:lvl>
+    <w:lvl w:ilvl="4" w:tplc="04090003" w:tentative="1">
+      <w:start w:val="1"/>
+      <w:numFmt w:val="bullet"/>
+      <w:lvlText w:val="o"/>
+      <w:lvlJc w:val="left"/>
+      <w:pPr>
+        <w:ind w:left="3960" w:hanging="360"/>
+      </w:pPr>
+      <w:rPr>
+        <w:rFonts w:ascii="Courier New" w:hAnsi="Courier New" w:cs="Courier New" w:hint="default"/>
+      </w:rPr>
+    </w:lvl>
+    <w:lvl w:ilvl="5" w:tplc="04090005" w:tentative="1">
+      <w:start w:val="1"/>
+      <w:numFmt w:val="bullet"/>
+      <w:lvlText w:val=""/>
+      <w:lvlJc w:val="left"/>
+      <w:pPr>
+        <w:ind w:left="4680" w:hanging="360"/>
+      </w:pPr>
+      <w:rPr>
+        <w:rFonts w:ascii="Wingdings" w:hAnsi="Wingdings" w:hint="default"/>
+      </w:rPr>
+    </w:lvl>
+    <w:lvl w:ilvl="6" w:tplc="04090001" w:tentative="1">
+      <w:start w:val="1"/>
+      <w:numFmt w:val="bullet"/>
+      <w:lvlText w:val=""/>
+      <w:lvlJc w:val="left"/>
+      <w:pPr>
+        <w:ind w:left="5400" w:hanging="360"/>
+      </w:pPr>
+      <w:rPr>
+        <w:rFonts w:ascii="Symbol" w:hAnsi="Symbol" w:hint="default"/>
+      </w:rPr>
+    </w:lvl>
+    <w:lvl w:ilvl="7" w:tplc="04090003" w:tentative="1">
+      <w:start w:val="1"/>
+      <w:numFmt w:val="bullet"/>
+      <w:lvlText w:val="o"/>
+      <w:lvlJc w:val="left"/>
+      <w:pPr>
+        <w:ind w:left="6120" w:hanging="360"/>
+      </w:pPr>
+      <w:rPr>
+        <w:rFonts w:ascii="Courier New" w:hAnsi="Courier New" w:cs="Courier New" w:hint="default"/>
+      </w:rPr>
+    </w:lvl>
+    <w:lvl w:ilvl="8" w:tplc="04090005" w:tentative="1">
+      <w:start w:val="1"/>
+      <w:numFmt w:val="bullet"/>
+      <w:lvlText w:val=""/>
+      <w:lvlJc w:val="left"/>
+      <w:pPr>
+        <w:ind w:left="6840" w:hanging="360"/>
+      </w:pPr>
+      <w:rPr>
+        <w:rFonts w:ascii="Wingdings" w:hAnsi="Wingdings" w:hint="default"/>
+      </w:rPr>
+    </w:lvl>
+  </w:abstractNum>
   <w:num w:numId="1">
+    <w:abstractNumId w:val="10"/>
+  </w:num>
+  <w:num w:numId="2">
+    <w:abstractNumId w:val="9"/>
+  </w:num>
+  <w:num w:numId="3">
+    <w:abstractNumId w:val="14"/>
+  </w:num>
+  <w:num w:numId="4">
+    <w:abstractNumId w:val="12"/>
+  </w:num>
+  <w:num w:numId="5">
+    <w:abstractNumId w:val="3"/>
+  </w:num>
+  <w:num w:numId="6">
     <w:abstractNumId w:val="5"/>
   </w:num>
-  <w:num w:numId="2">
+  <w:num w:numId="7">
+    <w:abstractNumId w:val="11"/>
+  </w:num>
+  <w:num w:numId="8">
+    <w:abstractNumId w:val="6"/>
+  </w:num>
+  <w:num w:numId="9">
+    <w:abstractNumId w:val="7"/>
+  </w:num>
+  <w:num w:numId="10">
+    <w:abstractNumId w:val="1"/>
+  </w:num>
+  <w:num w:numId="11">
+    <w:abstractNumId w:val="2"/>
+  </w:num>
+  <w:num w:numId="12">
     <w:abstractNumId w:val="4"/>
   </w:num>
-  <w:num w:numId="3">
-    <w:abstractNumId w:val="8"/>
-  </w:num>
-  <w:num w:numId="4">
-    <w:abstractNumId w:val="7"/>
-  </w:num>
-  <w:num w:numId="5">
+  <w:num w:numId="13">
     <w:abstractNumId w:val="0"/>
   </w:num>
-  <w:num w:numId="6">
-    <w:abstractNumId w:val="1"/>
+  <w:num w:numId="14">
+    <w:abstractNumId w:val="13"/>
   </w:num>
-  <w:num w:numId="7">
-    <w:abstractNumId w:val="6"/>
+  <w:num w:numId="15">
+    <w:abstractNumId w:val="15"/>
   </w:num>
-  <w:num w:numId="8">
-    <w:abstractNumId w:val="2"/>
-  </w:num>
-  <w:num w:numId="9">
-    <w:abstractNumId w:val="3"/>
+  <w:num w:numId="16">
+    <w:abstractNumId w:val="8"/>
   </w:num>
 </w:numbering>
 </file>

</xml_diff>